<commit_message>
Mockups, k3, Use case
</commit_message>
<xml_diff>
--- a/Dokumentation/Doku.docx
+++ b/Dokumentation/Doku.docx
@@ -1,6 +1,6 @@
 
 <file path=word/document.xml><?xml version="1.0" encoding="utf-8"?>
-<w:document xmlns:wpc="http://schemas.microsoft.com/office/word/2010/wordprocessingCanvas" xmlns:cx="http://schemas.microsoft.com/office/drawing/2014/chartex" xmlns:cx1="http://schemas.microsoft.com/office/drawing/2015/9/8/chartex" xmlns:cx2="http://schemas.microsoft.com/office/drawing/2015/10/21/chartex" xmlns:cx3="http://schemas.microsoft.com/office/drawing/2016/5/9/chartex" xmlns:cx4="http://schemas.microsoft.com/office/drawing/2016/5/10/chartex" xmlns:cx5="http://schemas.microsoft.com/office/drawing/2016/5/11/chartex" xmlns:cx6="http://schemas.microsoft.com/office/drawing/2016/5/12/chartex" xmlns:cx7="http://schemas.microsoft.com/office/drawing/2016/5/13/chartex" xmlns:cx8="http://schemas.microsoft.com/office/drawing/2016/5/14/chartex" xmlns:mc="http://schemas.openxmlformats.org/markup-compatibility/2006" xmlns:aink="http://schemas.microsoft.com/office/drawing/2016/ink" xmlns:am3d="http://schemas.microsoft.com/office/drawing/2017/model3d" xmlns:o="urn:schemas-microsoft-com:office:office" xmlns:r="http://schemas.openxmlformats.org/officeDocument/2006/relationships" xmlns:m="http://schemas.openxmlformats.org/officeDocument/2006/math" xmlns:v="urn:schemas-microsoft-com:vml" xmlns:wp14="http://schemas.microsoft.com/office/word/2010/wordprocessingDrawing" xmlns:wp="http://schemas.openxmlformats.org/drawingml/2006/wordprocessingDrawing" xmlns:w10="urn:schemas-microsoft-com:office:word" xmlns:w="http://schemas.openxmlformats.org/wordprocessingml/2006/main" xmlns:w14="http://schemas.microsoft.com/office/word/2010/wordml" xmlns:w15="http://schemas.microsoft.com/office/word/2012/wordml" xmlns:w16cid="http://schemas.microsoft.com/office/word/2016/wordml/cid" xmlns:w16se="http://schemas.microsoft.com/office/word/2015/wordml/symex" xmlns:wpg="http://schemas.microsoft.com/office/word/2010/wordprocessingGroup" xmlns:wpi="http://schemas.microsoft.com/office/word/2010/wordprocessingInk" xmlns:wne="http://schemas.microsoft.com/office/word/2006/wordml" xmlns:wps="http://schemas.microsoft.com/office/word/2010/wordprocessingShape" mc:Ignorable="w14 w15 w16se w16cid wp14">
+<w:document xmlns:wpc="http://schemas.microsoft.com/office/word/2010/wordprocessingCanvas" xmlns:cx="http://schemas.microsoft.com/office/drawing/2014/chartex" xmlns:cx1="http://schemas.microsoft.com/office/drawing/2015/9/8/chartex" xmlns:cx2="http://schemas.microsoft.com/office/drawing/2015/10/21/chartex" xmlns:cx3="http://schemas.microsoft.com/office/drawing/2016/5/9/chartex" xmlns:cx4="http://schemas.microsoft.com/office/drawing/2016/5/10/chartex" xmlns:cx5="http://schemas.microsoft.com/office/drawing/2016/5/11/chartex" xmlns:cx6="http://schemas.microsoft.com/office/drawing/2016/5/12/chartex" xmlns:cx7="http://schemas.microsoft.com/office/drawing/2016/5/13/chartex" xmlns:cx8="http://schemas.microsoft.com/office/drawing/2016/5/14/chartex" xmlns:mc="http://schemas.openxmlformats.org/markup-compatibility/2006" xmlns:aink="http://schemas.microsoft.com/office/drawing/2016/ink" xmlns:am3d="http://schemas.microsoft.com/office/drawing/2017/model3d" xmlns:o="urn:schemas-microsoft-com:office:office" xmlns:oel="http://schemas.microsoft.com/office/2019/extlst" xmlns:r="http://schemas.openxmlformats.org/officeDocument/2006/relationships" xmlns:m="http://schemas.openxmlformats.org/officeDocument/2006/math" xmlns:v="urn:schemas-microsoft-com:vml" xmlns:wp14="http://schemas.microsoft.com/office/word/2010/wordprocessingDrawing" xmlns:wp="http://schemas.openxmlformats.org/drawingml/2006/wordprocessingDrawing" xmlns:w10="urn:schemas-microsoft-com:office:word" xmlns:w="http://schemas.openxmlformats.org/wordprocessingml/2006/main" xmlns:w14="http://schemas.microsoft.com/office/word/2010/wordml" xmlns:w15="http://schemas.microsoft.com/office/word/2012/wordml" xmlns:w16cex="http://schemas.microsoft.com/office/word/2018/wordml/cex" xmlns:w16cid="http://schemas.microsoft.com/office/word/2016/wordml/cid" xmlns:w16="http://schemas.microsoft.com/office/word/2018/wordml" xmlns:w16du="http://schemas.microsoft.com/office/word/2023/wordml/word16du" xmlns:w16sdtdh="http://schemas.microsoft.com/office/word/2020/wordml/sdtdatahash" xmlns:w16sdtfl="http://schemas.microsoft.com/office/word/2024/wordml/sdtformatlock" xmlns:w16se="http://schemas.microsoft.com/office/word/2015/wordml/symex" xmlns:wpg="http://schemas.microsoft.com/office/word/2010/wordprocessingGroup" xmlns:wpi="http://schemas.microsoft.com/office/word/2010/wordprocessingInk" xmlns:wne="http://schemas.microsoft.com/office/word/2006/wordml" xmlns:wps="http://schemas.microsoft.com/office/word/2010/wordprocessingShape" mc:Ignorable="w14 w15 w16se w16cid w16 w16cex w16sdtdh w16sdtfl w16du wp14">
   <w:body>
     <w:sdt>
       <w:sdtPr>
@@ -23,7 +23,7 @@
       <w:sdtContent>
         <w:p>
           <w:pPr>
-            <w:pStyle w:val="KeinLeerraum"/>
+            <w:pStyle w:val="Sansinterligne"/>
             <w:spacing w:before="1540" w:after="240"/>
             <w:jc w:val="center"/>
             <w:rPr>
@@ -36,7 +36,7 @@
               <w:color w:val="4472C4" w:themeColor="accent1"/>
             </w:rPr>
             <w:drawing>
-              <wp:inline distT="0" distB="0" distL="0" distR="0" wp14:anchorId="601E1B4B">
+              <wp:inline distT="0" distB="0" distL="0" distR="0" wp14:anchorId="601E1B4B" wp14:editId="0DFC7630">
                 <wp:extent cx="1952625" cy="1114425"/>
                 <wp:effectExtent l="0" t="0" r="9525" b="9525"/>
                 <wp:docPr id="1" name="Grafik 1"/>
@@ -98,11 +98,10 @@
             <w:dataBinding w:prefixMappings="xmlns:ns0='http://purl.org/dc/elements/1.1/' xmlns:ns1='http://schemas.openxmlformats.org/package/2006/metadata/core-properties' " w:xpath="/ns1:coreProperties[1]/ns0:title[1]" w:storeItemID="{6C3C8BC8-F283-45AE-878A-BAB7291924A1}"/>
             <w:text/>
           </w:sdtPr>
-          <w:sdtEndPr/>
           <w:sdtContent>
             <w:p>
               <w:pPr>
-                <w:pStyle w:val="KeinLeerraum"/>
+                <w:pStyle w:val="Sansinterligne"/>
                 <w:pBdr>
                   <w:top w:val="single" w:sz="6" w:space="6" w:color="4472C4" w:themeColor="accent1"/>
                   <w:bottom w:val="single" w:sz="6" w:space="6" w:color="4472C4" w:themeColor="accent1"/>
@@ -123,7 +122,7 @@
                   <w:sz w:val="40"/>
                   <w:szCs w:val="40"/>
                 </w:rPr>
-                <w:t xml:space="preserve"> Abschlussprüfung Winter 2026 Fachinformatiker für Anwendungsentwicklung Dokumentation zur betrieblichen Projektarbeit</w:t>
+                <w:t>Abschlussprüfung Winter 2026 Fachinformatiker für Anwendungsentwicklung Dokumentation zur betrieblichen Projektarbeit</w:t>
               </w:r>
             </w:p>
           </w:sdtContent>
@@ -144,11 +143,10 @@
             <w:dataBinding w:prefixMappings="xmlns:ns0='http://purl.org/dc/elements/1.1/' xmlns:ns1='http://schemas.openxmlformats.org/package/2006/metadata/core-properties' " w:xpath="/ns1:coreProperties[1]/ns0:subject[1]" w:storeItemID="{6C3C8BC8-F283-45AE-878A-BAB7291924A1}"/>
             <w:text/>
           </w:sdtPr>
-          <w:sdtEndPr/>
           <w:sdtContent>
             <w:p>
               <w:pPr>
-                <w:pStyle w:val="KeinLeerraum"/>
+                <w:pStyle w:val="Sansinterligne"/>
                 <w:jc w:val="center"/>
                 <w:rPr>
                   <w:color w:val="4472C4" w:themeColor="accent1"/>
@@ -209,7 +207,7 @@
         </w:sdt>
         <w:p>
           <w:pPr>
-            <w:pStyle w:val="KeinLeerraum"/>
+            <w:pStyle w:val="Sansinterligne"/>
             <w:spacing w:before="480"/>
             <w:rPr>
               <w:color w:val="4472C4" w:themeColor="accent1"/>
@@ -223,7 +221,7 @@
             <mc:AlternateContent>
               <mc:Choice Requires="wps">
                 <w:drawing>
-                  <wp:anchor distT="0" distB="0" distL="114300" distR="114300" simplePos="0" relativeHeight="251659264" behindDoc="0" locked="0" layoutInCell="1" allowOverlap="1">
+                  <wp:anchor distT="0" distB="0" distL="114300" distR="114300" simplePos="0" relativeHeight="251659264" behindDoc="0" locked="0" layoutInCell="1" allowOverlap="1" wp14:anchorId="294EC90F" wp14:editId="4E841213">
                     <wp:simplePos x="0" y="0"/>
                     <wp:positionH relativeFrom="margin">
                       <wp:align>center</wp:align>
@@ -297,11 +295,10 @@
                                     <w:calendar w:val="gregorian"/>
                                   </w:date>
                                 </w:sdtPr>
-                                <w:sdtEndPr/>
                                 <w:sdtContent>
                                   <w:p>
                                     <w:pPr>
-                                      <w:pStyle w:val="KeinLeerraum"/>
+                                      <w:pStyle w:val="Sansinterligne"/>
                                       <w:spacing w:after="40"/>
                                       <w:jc w:val="center"/>
                                       <w:rPr>
@@ -324,7 +321,7 @@
                               </w:sdt>
                               <w:p>
                                 <w:pPr>
-                                  <w:pStyle w:val="KeinLeerraum"/>
+                                  <w:pStyle w:val="Sansinterligne"/>
                                   <w:jc w:val="center"/>
                                   <w:rPr>
                                     <w:color w:val="4472C4" w:themeColor="accent1"/>
@@ -343,7 +340,6 @@
                                     <w:dataBinding w:prefixMappings="xmlns:ns0='http://schemas.openxmlformats.org/officeDocument/2006/extended-properties' " w:xpath="/ns0:Properties[1]/ns0:Company[1]" w:storeItemID="{6668398D-A668-4E3E-A5EB-62B293D839F1}"/>
                                     <w:text/>
                                   </w:sdtPr>
-                                  <w:sdtEndPr/>
                                   <w:sdtContent>
                                     <w:r>
                                       <w:rPr>
@@ -385,7 +381,7 @@
                               </w:p>
                               <w:p>
                                 <w:pPr>
-                                  <w:pStyle w:val="KeinLeerraum"/>
+                                  <w:pStyle w:val="Sansinterligne"/>
                                   <w:jc w:val="center"/>
                                   <w:rPr>
                                     <w:color w:val="4472C4" w:themeColor="accent1"/>
@@ -414,11 +410,11 @@
               </mc:Choice>
               <mc:Fallback>
                 <w:pict>
-                  <v:shapetype id="_x0000_t202" coordsize="21600,21600" o:spt="202" path="m,l,21600r21600,l21600,xe">
+                  <v:shapetype w14:anchorId="294EC90F" id="_x0000_t202" coordsize="21600,21600" o:spt="202" path="m,l,21600r21600,l21600,xe">
                     <v:stroke joinstyle="miter"/>
                     <v:path gradientshapeok="t" o:connecttype="rect"/>
                   </v:shapetype>
-                  <v:shape id="Textfeld 142" o:spid="_x0000_s1026" type="#_x0000_t202" style="position:absolute;margin-left:0;margin-top:0;width:516pt;height:43.9pt;z-index:251659264;visibility:visible;mso-wrap-style:square;mso-width-percent:1000;mso-height-percent:0;mso-top-percent:850;mso-wrap-distance-left:9pt;mso-wrap-distance-top:0;mso-wrap-distance-right:9pt;mso-wrap-distance-bottom:0;mso-position-horizontal:center;mso-position-horizontal-relative:margin;mso-position-vertical-relative:page;mso-width-percent:1000;mso-height-percent:0;mso-top-percent:850;mso-width-relative:margin;mso-height-relative:margin;v-text-anchor:bottom" o:gfxdata="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" filled="f" stroked="f" strokeweight=".5pt">
+                  <v:shape id="Textfeld 142" o:spid="_x0000_s1026" type="#_x0000_t202" style="position:absolute;margin-left:0;margin-top:0;width:516pt;height:43.9pt;z-index:251659264;visibility:visible;mso-wrap-style:square;mso-width-percent:1000;mso-height-percent:0;mso-top-percent:850;mso-wrap-distance-left:9pt;mso-wrap-distance-top:0;mso-wrap-distance-right:9pt;mso-wrap-distance-bottom:0;mso-position-horizontal:center;mso-position-horizontal-relative:margin;mso-position-vertical-relative:page;mso-width-percent:1000;mso-height-percent:0;mso-top-percent:850;mso-width-relative:margin;mso-height-relative:margin;v-text-anchor:bottom" o:gfxdata="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" filled="f" stroked="f" strokeweight=".5pt">
                     <v:textbox style="mso-fit-shape-to-text:t" inset="0,0,0,0">
                       <w:txbxContent>
                         <w:sdt>
@@ -439,11 +435,10 @@
                               <w:calendar w:val="gregorian"/>
                             </w:date>
                           </w:sdtPr>
-                          <w:sdtEndPr/>
                           <w:sdtContent>
                             <w:p>
                               <w:pPr>
-                                <w:pStyle w:val="KeinLeerraum"/>
+                                <w:pStyle w:val="Sansinterligne"/>
                                 <w:spacing w:after="40"/>
                                 <w:jc w:val="center"/>
                                 <w:rPr>
@@ -466,7 +461,7 @@
                         </w:sdt>
                         <w:p>
                           <w:pPr>
-                            <w:pStyle w:val="KeinLeerraum"/>
+                            <w:pStyle w:val="Sansinterligne"/>
                             <w:jc w:val="center"/>
                             <w:rPr>
                               <w:color w:val="4472C4" w:themeColor="accent1"/>
@@ -485,7 +480,6 @@
                               <w:dataBinding w:prefixMappings="xmlns:ns0='http://schemas.openxmlformats.org/officeDocument/2006/extended-properties' " w:xpath="/ns0:Properties[1]/ns0:Company[1]" w:storeItemID="{6668398D-A668-4E3E-A5EB-62B293D839F1}"/>
                               <w:text/>
                             </w:sdtPr>
-                            <w:sdtEndPr/>
                             <w:sdtContent>
                               <w:r>
                                 <w:rPr>
@@ -527,7 +521,7 @@
                         </w:p>
                         <w:p>
                           <w:pPr>
-                            <w:pStyle w:val="KeinLeerraum"/>
+                            <w:pStyle w:val="Sansinterligne"/>
                             <w:jc w:val="center"/>
                             <w:rPr>
                               <w:color w:val="4472C4" w:themeColor="accent1"/>
@@ -559,7 +553,7 @@
         </w:p>
         <w:p>
           <w:pPr>
-            <w:pStyle w:val="KeinLeerraum"/>
+            <w:pStyle w:val="Sansinterligne"/>
             <w:jc w:val="center"/>
             <w:rPr>
               <w:color w:val="4472C4" w:themeColor="accent1"/>
@@ -603,7 +597,7 @@
               <w:noProof/>
             </w:rPr>
             <w:drawing>
-              <wp:inline distT="0" distB="0" distL="0" distR="0" wp14:anchorId="6548048B">
+              <wp:inline distT="0" distB="0" distL="0" distR="0" wp14:anchorId="6548048B" wp14:editId="3BB643A3">
                 <wp:extent cx="1238250" cy="685800"/>
                 <wp:effectExtent l="0" t="0" r="0" b="0"/>
                 <wp:docPr id="3" name="Grafik 3"/>
@@ -656,8 +650,6 @@
               <w:rFonts w:asciiTheme="majorHAnsi" w:hAnsiTheme="majorHAnsi" w:cstheme="majorHAnsi"/>
             </w:rPr>
           </w:pPr>
-          <w:bookmarkStart w:id="0" w:name="_GoBack"/>
-          <w:bookmarkEnd w:id="0"/>
           <w:r>
             <w:rPr>
               <w:rFonts w:asciiTheme="majorHAnsi" w:hAnsiTheme="majorHAnsi" w:cstheme="majorHAnsi"/>
@@ -957,14 +949,13 @@
           </w:sdtPr>
           <w:sdtEndPr>
             <w:rPr>
-              <w:b/>
               <w:bCs/>
             </w:rPr>
           </w:sdtEndPr>
           <w:sdtContent>
             <w:p>
               <w:pPr>
-                <w:pStyle w:val="Inhaltsverzeichnisberschrift"/>
+                <w:pStyle w:val="En-ttedetabledesmatires"/>
               </w:pPr>
               <w:r>
                 <w:t>Inhalt</w:t>
@@ -972,7 +963,7 @@
             </w:p>
             <w:p>
               <w:pPr>
-                <w:pStyle w:val="Verzeichnis1"/>
+                <w:pStyle w:val="TM1"/>
               </w:pPr>
               <w:r>
                 <w:fldChar w:fldCharType="begin"/>
@@ -986,13 +977,13 @@
               <w:hyperlink w:anchor="_Toc210643342" w:history="1">
                 <w:r>
                   <w:rPr>
-                    <w:rStyle w:val="Hyperlink"/>
+                    <w:rStyle w:val="Lienhypertexte"/>
                   </w:rPr>
                   <w:t xml:space="preserve">1 </w:t>
                 </w:r>
                 <w:r>
                   <w:rPr>
-                    <w:rStyle w:val="Hyperlink"/>
+                    <w:rStyle w:val="Lienhypertexte"/>
                     <w:b/>
                   </w:rPr>
                   <w:t>Einleitung</w:t>
@@ -1042,7 +1033,7 @@
             </w:p>
             <w:p>
               <w:pPr>
-                <w:pStyle w:val="Verzeichnis2"/>
+                <w:pStyle w:val="TM2"/>
                 <w:tabs>
                   <w:tab w:val="right" w:leader="dot" w:pos="9062"/>
                 </w:tabs>
@@ -1053,7 +1044,7 @@
               <w:hyperlink w:anchor="_Toc210643343" w:history="1">
                 <w:r>
                   <w:rPr>
-                    <w:rStyle w:val="Hyperlink"/>
+                    <w:rStyle w:val="Lienhypertexte"/>
                     <w:noProof/>
                   </w:rPr>
                   <w:t>1.1 Projektumfeld</w:t>
@@ -1110,7 +1101,7 @@
             </w:p>
             <w:p>
               <w:pPr>
-                <w:pStyle w:val="Verzeichnis2"/>
+                <w:pStyle w:val="TM2"/>
                 <w:tabs>
                   <w:tab w:val="right" w:leader="dot" w:pos="9062"/>
                 </w:tabs>
@@ -1121,7 +1112,7 @@
               <w:hyperlink w:anchor="_Toc210643344" w:history="1">
                 <w:r>
                   <w:rPr>
-                    <w:rStyle w:val="Hyperlink"/>
+                    <w:rStyle w:val="Lienhypertexte"/>
                     <w:noProof/>
                   </w:rPr>
                   <w:t>1.2 Projektziel</w:t>
@@ -1178,7 +1169,7 @@
             </w:p>
             <w:p>
               <w:pPr>
-                <w:pStyle w:val="Verzeichnis2"/>
+                <w:pStyle w:val="TM2"/>
                 <w:tabs>
                   <w:tab w:val="right" w:leader="dot" w:pos="9062"/>
                 </w:tabs>
@@ -1189,7 +1180,7 @@
               <w:hyperlink w:anchor="_Toc210643345" w:history="1">
                 <w:r>
                   <w:rPr>
-                    <w:rStyle w:val="Hyperlink"/>
+                    <w:rStyle w:val="Lienhypertexte"/>
                     <w:noProof/>
                   </w:rPr>
                   <w:t>1.3 Projektbegründung</w:t>
@@ -1246,7 +1237,7 @@
             </w:p>
             <w:p>
               <w:pPr>
-                <w:pStyle w:val="Verzeichnis2"/>
+                <w:pStyle w:val="TM2"/>
                 <w:tabs>
                   <w:tab w:val="right" w:leader="dot" w:pos="9062"/>
                 </w:tabs>
@@ -1257,7 +1248,7 @@
               <w:hyperlink w:anchor="_Toc210643346" w:history="1">
                 <w:r>
                   <w:rPr>
-                    <w:rStyle w:val="Hyperlink"/>
+                    <w:rStyle w:val="Lienhypertexte"/>
                     <w:noProof/>
                   </w:rPr>
                   <w:t>1.4 Projektschnittstellen</w:t>
@@ -1314,19 +1305,19 @@
             </w:p>
             <w:p>
               <w:pPr>
-                <w:pStyle w:val="Verzeichnis2"/>
+                <w:pStyle w:val="TM2"/>
                 <w:tabs>
                   <w:tab w:val="right" w:leader="dot" w:pos="9062"/>
                 </w:tabs>
                 <w:rPr>
-                  <w:rStyle w:val="Hyperlink"/>
+                  <w:rStyle w:val="Lienhypertexte"/>
                   <w:noProof/>
                 </w:rPr>
               </w:pPr>
               <w:hyperlink w:anchor="_Toc210643347" w:history="1">
                 <w:r>
                   <w:rPr>
-                    <w:rStyle w:val="Hyperlink"/>
+                    <w:rStyle w:val="Lienhypertexte"/>
                     <w:noProof/>
                   </w:rPr>
                   <w:t>1.5 Projektabgrenzung</w:t>
@@ -1384,18 +1375,18 @@
             <w:p/>
             <w:p>
               <w:pPr>
-                <w:pStyle w:val="Verzeichnis1"/>
+                <w:pStyle w:val="TM1"/>
               </w:pPr>
               <w:r>
                 <w:rPr>
-                  <w:rStyle w:val="Hyperlink"/>
+                  <w:rStyle w:val="Lienhypertexte"/>
                 </w:rPr>
                 <w:t xml:space="preserve"> </w:t>
               </w:r>
               <w:hyperlink w:anchor="_Toc210643348" w:history="1">
                 <w:r>
                   <w:rPr>
-                    <w:rStyle w:val="Hyperlink"/>
+                    <w:rStyle w:val="Lienhypertexte"/>
                     <w:b/>
                   </w:rPr>
                   <w:t>2 Projektplanung</w:t>
@@ -1445,7 +1436,7 @@
             </w:p>
             <w:p>
               <w:pPr>
-                <w:pStyle w:val="Verzeichnis2"/>
+                <w:pStyle w:val="TM2"/>
                 <w:tabs>
                   <w:tab w:val="right" w:leader="dot" w:pos="9062"/>
                 </w:tabs>
@@ -1456,7 +1447,7 @@
               <w:hyperlink w:anchor="_Toc210643349" w:history="1">
                 <w:r>
                   <w:rPr>
-                    <w:rStyle w:val="Hyperlink"/>
+                    <w:rStyle w:val="Lienhypertexte"/>
                     <w:noProof/>
                   </w:rPr>
                   <w:t>2.1 Projektphasen</w:t>
@@ -1513,7 +1504,7 @@
             </w:p>
             <w:p>
               <w:pPr>
-                <w:pStyle w:val="Verzeichnis2"/>
+                <w:pStyle w:val="TM2"/>
                 <w:tabs>
                   <w:tab w:val="right" w:leader="dot" w:pos="9062"/>
                 </w:tabs>
@@ -1524,7 +1515,7 @@
               <w:hyperlink w:anchor="_Toc210643350" w:history="1">
                 <w:r>
                   <w:rPr>
-                    <w:rStyle w:val="Hyperlink"/>
+                    <w:rStyle w:val="Lienhypertexte"/>
                     <w:noProof/>
                   </w:rPr>
                   <w:t>2.2 Abweichungen vom Antrag</w:t>
@@ -1581,7 +1572,7 @@
             </w:p>
             <w:p>
               <w:pPr>
-                <w:pStyle w:val="Verzeichnis2"/>
+                <w:pStyle w:val="TM2"/>
                 <w:tabs>
                   <w:tab w:val="right" w:leader="dot" w:pos="9062"/>
                 </w:tabs>
@@ -1592,7 +1583,7 @@
               <w:hyperlink w:anchor="_Toc210643351" w:history="1">
                 <w:r>
                   <w:rPr>
-                    <w:rStyle w:val="Hyperlink"/>
+                    <w:rStyle w:val="Lienhypertexte"/>
                     <w:noProof/>
                   </w:rPr>
                   <w:t>2.3 Ressourcenplanung</w:t>
@@ -1649,7 +1640,7 @@
             </w:p>
             <w:p>
               <w:pPr>
-                <w:pStyle w:val="Verzeichnis2"/>
+                <w:pStyle w:val="TM2"/>
                 <w:tabs>
                   <w:tab w:val="right" w:leader="dot" w:pos="9062"/>
                 </w:tabs>
@@ -1660,7 +1651,7 @@
               <w:hyperlink w:anchor="_Toc210643352" w:history="1">
                 <w:r>
                   <w:rPr>
-                    <w:rStyle w:val="Hyperlink"/>
+                    <w:rStyle w:val="Lienhypertexte"/>
                     <w:noProof/>
                   </w:rPr>
                   <w:t>2.4 Vorgehensmodell</w:t>
@@ -1728,7 +1719,7 @@
         </w:sdt>
         <w:p>
           <w:pPr>
-            <w:pStyle w:val="Inhaltsverzeichnisberschrift"/>
+            <w:pStyle w:val="Titre1"/>
           </w:pPr>
         </w:p>
         <w:p>
@@ -1746,26 +1737,83 @@
         </w:p>
         <w:p>
           <w:pPr>
-            <w:pStyle w:val="berschrift1"/>
-            <w:rPr>
-              <w:szCs w:val="28"/>
-            </w:rPr>
+            <w:rPr>
+              <w:rFonts w:asciiTheme="majorHAnsi" w:hAnsiTheme="majorHAnsi" w:cstheme="majorHAnsi"/>
+            </w:rPr>
+          </w:pPr>
+        </w:p>
+        <w:p>
+          <w:pPr>
+            <w:rPr>
+              <w:rFonts w:asciiTheme="majorHAnsi" w:hAnsiTheme="majorHAnsi" w:cstheme="majorHAnsi"/>
+            </w:rPr>
+          </w:pPr>
+        </w:p>
+        <w:p>
+          <w:pPr>
+            <w:rPr>
+              <w:rFonts w:asciiTheme="majorHAnsi" w:hAnsiTheme="majorHAnsi" w:cstheme="majorHAnsi"/>
+            </w:rPr>
+          </w:pPr>
+        </w:p>
+        <w:p>
+          <w:pPr>
+            <w:rPr>
+              <w:rFonts w:asciiTheme="majorHAnsi" w:hAnsiTheme="majorHAnsi" w:cstheme="majorHAnsi"/>
+            </w:rPr>
+          </w:pPr>
+        </w:p>
+        <w:p>
+          <w:pPr>
+            <w:rPr>
+              <w:rFonts w:asciiTheme="majorHAnsi" w:hAnsiTheme="majorHAnsi" w:cstheme="majorHAnsi"/>
+            </w:rPr>
+          </w:pPr>
+        </w:p>
+        <w:p>
+          <w:pPr>
+            <w:rPr>
+              <w:rFonts w:asciiTheme="majorHAnsi" w:hAnsiTheme="majorHAnsi" w:cstheme="majorHAnsi"/>
+            </w:rPr>
+          </w:pPr>
+        </w:p>
+        <w:p>
+          <w:pPr>
+            <w:rPr>
+              <w:rFonts w:asciiTheme="majorHAnsi" w:hAnsiTheme="majorHAnsi" w:cstheme="majorHAnsi"/>
+            </w:rPr>
+          </w:pPr>
+        </w:p>
+        <w:p>
+          <w:pPr>
+            <w:rPr>
+              <w:rFonts w:asciiTheme="majorHAnsi" w:hAnsiTheme="majorHAnsi" w:cstheme="majorHAnsi"/>
+            </w:rPr>
+          </w:pPr>
+        </w:p>
+        <w:p>
+          <w:pPr>
+            <w:rPr>
+              <w:rFonts w:asciiTheme="majorHAnsi" w:hAnsiTheme="majorHAnsi" w:cstheme="majorHAnsi"/>
+            </w:rPr>
+          </w:pPr>
+        </w:p>
+        <w:p>
+          <w:pPr>
+            <w:pStyle w:val="Titre1"/>
           </w:pPr>
           <w:r>
             <w:t xml:space="preserve">  </w:t>
           </w:r>
-          <w:bookmarkStart w:id="1" w:name="_Toc210643342"/>
-          <w:r>
-            <w:rPr>
-              <w:szCs w:val="28"/>
-            </w:rPr>
+          <w:bookmarkStart w:id="0" w:name="_Toc210643342"/>
+          <w:r>
             <w:t>1 Einleitung</w:t>
           </w:r>
-          <w:bookmarkEnd w:id="1"/>
-        </w:p>
-        <w:p>
-          <w:pPr>
-            <w:pStyle w:val="berschrift2"/>
+          <w:bookmarkEnd w:id="0"/>
+        </w:p>
+        <w:p>
+          <w:pPr>
+            <w:pStyle w:val="Titre2"/>
             <w:numPr>
               <w:ilvl w:val="1"/>
               <w:numId w:val="1"/>
@@ -1774,14 +1822,14 @@
               <w:szCs w:val="24"/>
             </w:rPr>
           </w:pPr>
-          <w:bookmarkStart w:id="2" w:name="_Toc210643343"/>
+          <w:bookmarkStart w:id="1" w:name="_Toc210643343"/>
           <w:r>
             <w:rPr>
               <w:szCs w:val="24"/>
             </w:rPr>
             <w:t>Projektumfeld</w:t>
           </w:r>
-          <w:bookmarkEnd w:id="2"/>
+          <w:bookmarkEnd w:id="1"/>
         </w:p>
         <w:p/>
         <w:p>
@@ -1796,7 +1844,21 @@
             <w:rPr>
               <w:rFonts w:asciiTheme="majorHAnsi" w:hAnsiTheme="majorHAnsi" w:cstheme="majorHAnsi"/>
             </w:rPr>
-            <w:t xml:space="preserve">Das Projekt wird im Rahmen der Umschulung zur Fachinformatikerin für Anwendungsentwicklung an der IAD Bildungszentrum Marburg GmbH¹ durchgeführt. Die IAD, Teil der IAD Group mit über 50 Jahren Erfahrung, ist einer der größten privaten Bildungsanbieter in Deutschland für IT und Management. Sie bietet praxisorientierte Ausbildungen und Umschulungen an, darunter den dualen Fachinformatiker für Anwendungsentwicklung mit Fokus auf Softwareentwicklung (z. B. </w:t>
+            <w:t xml:space="preserve">Das Projekt wird im Rahmen der Umschulung zur Fachinformatikerin für Anwendungsentwicklung an der </w:t>
+          </w:r>
+          <w:proofErr w:type="gramStart"/>
+          <w:r>
+            <w:rPr>
+              <w:rFonts w:asciiTheme="majorHAnsi" w:hAnsiTheme="majorHAnsi" w:cstheme="majorHAnsi"/>
+            </w:rPr>
+            <w:t>IAD Bildungszentrum</w:t>
+          </w:r>
+          <w:proofErr w:type="gramEnd"/>
+          <w:r>
+            <w:rPr>
+              <w:rFonts w:asciiTheme="majorHAnsi" w:hAnsiTheme="majorHAnsi" w:cstheme="majorHAnsi"/>
+            </w:rPr>
+            <w:t xml:space="preserve"> Marburg GmbH¹ durchgeführt. Die IAD, Teil der IAD Group mit über 50 Jahren Erfahrung, ist einer der größten privaten Bildungsanbieter in Deutschland für IT und Management. Sie bietet praxisorientierte Ausbildungen und Umschulungen an, darunter den dualen Fachinformatiker für Anwendungsentwicklung mit Fokus auf Softwareentwicklung (z. B. </w:t>
           </w:r>
           <w:proofErr w:type="spellStart"/>
           <w:r>
@@ -1810,14 +1872,7 @@
             <w:rPr>
               <w:rFonts w:asciiTheme="majorHAnsi" w:hAnsiTheme="majorHAnsi" w:cstheme="majorHAnsi"/>
             </w:rPr>
-            <w:t xml:space="preserve">, Mobile Apps) und Datenhaltung. Der Marburg-Standort (Wilhelm-Röpke-Straße 11) dient als zentraler Hub mit modernen IT-Labs und Kooperationen mit der Agentur für Arbeit. Jährlich werden ca. 8.000 Teilnehmer bundesweit </w:t>
-          </w:r>
-          <w:r>
-            <w:rPr>
-              <w:rFonts w:asciiTheme="majorHAnsi" w:hAnsiTheme="majorHAnsi" w:cstheme="majorHAnsi"/>
-            </w:rPr>
-            <w:lastRenderedPageBreak/>
-            <w:t xml:space="preserve">qualifiziert, mit hohen Erfolgsquoten: 90 % der Absolventen finden direkt einen Job, 95 % Zufriedenheit und 98 % </w:t>
+            <w:t xml:space="preserve">, Mobile Apps) und Datenhaltung. Der Marburg-Standort (Wilhelm-Röpke-Straße 11) dient als zentraler Hub mit modernen IT-Labs und Kooperationen mit der Agentur für Arbeit. Jährlich werden ca. 8.000 Teilnehmer bundesweit qualifiziert, mit hohen Erfolgsquoten: 90 % der Absolventen finden direkt einen Job, 95 % Zufriedenheit und 98 % </w:t>
           </w:r>
           <w:proofErr w:type="spellStart"/>
           <w:r>
@@ -1833,24 +1888,33 @@
             </w:rPr>
             <w:t xml:space="preserve"> bei Prüfungen. Die Projektarbeit erfolgt als Einzelprojekt. Die Verantwortung umfasst Analyse, Entwurf, Implementierung, Test und Dokumentation. Fachliche Betreuung erfolgt durch Marcus Brauer, Dozent an der IAD, der die technische Umsetzung unterstützt und die Einhaltung der IHK-Vorgaben überwacht. Zielgruppe der Anwendung sind Lernende und Lehrkräfte, die eine digitale Plattform zur Kursauswahl, Bearbeitung von Quizfragen, Verwaltung von Fehlerlisten und Erstellung persönlicher Notizen nutzen können. Die Anwendung adressiert den Übergang von statischen Papierübungen zu interaktiven Tools, die ortsunabhängiges Training mit direktem Feedback und zentraler Auswertung ermöglichen.</w:t>
           </w:r>
-        </w:p>
-        <w:p>
-          <w:pPr>
-            <w:pStyle w:val="berschrift2"/>
+          <w:r>
+            <w:t xml:space="preserve"> </w:t>
+          </w:r>
+          <w:r>
+            <w:rPr>
+              <w:rFonts w:asciiTheme="majorHAnsi" w:hAnsiTheme="majorHAnsi" w:cstheme="majorHAnsi"/>
+            </w:rPr>
+            <w:t>Neben der bestehenden Lernumgebung wird mit der App eine moderne, mobile Erweiterung geschaffen, die neuen Lernenden den Einstieg durch ein interaktives Tutorial erleichtert und Rückmeldungen direkt in die Weiterentwicklung einfließen lässt.</w:t>
+          </w:r>
+        </w:p>
+        <w:p>
+          <w:pPr>
+            <w:pStyle w:val="Titre2"/>
             <w:numPr>
               <w:ilvl w:val="1"/>
               <w:numId w:val="1"/>
             </w:numPr>
           </w:pPr>
-          <w:bookmarkStart w:id="3" w:name="_Toc210643344"/>
+          <w:bookmarkStart w:id="2" w:name="_Toc210643344"/>
           <w:r>
             <w:t>Projektziel</w:t>
           </w:r>
-          <w:bookmarkEnd w:id="3"/>
-        </w:p>
-        <w:p>
-          <w:pPr>
-            <w:pStyle w:val="Listenabsatz"/>
+          <w:bookmarkEnd w:id="2"/>
+        </w:p>
+        <w:p>
+          <w:pPr>
+            <w:pStyle w:val="Paragraphedeliste"/>
             <w:ind w:left="390"/>
           </w:pPr>
         </w:p>
@@ -1923,26 +1987,88 @@
             <w:rPr>
               <w:rFonts w:asciiTheme="majorHAnsi" w:hAnsiTheme="majorHAnsi" w:cstheme="majorHAnsi"/>
             </w:rPr>
-            <w:t xml:space="preserve"> und Medienverwaltung in Storage. Sicherheitsregeln und Offline-Funktionen gewährleisten Stabilität auch ohne Internetverbindung, wodurch Lernende von transparenter Fortschrittskontrolle profitieren und Lehrkräfte zentrale Inhaltsverwaltung erhalten.</w:t>
-          </w:r>
-        </w:p>
-        <w:p>
-          <w:pPr>
-            <w:pStyle w:val="berschrift2"/>
+            <w:t xml:space="preserve"> und </w:t>
+          </w:r>
+          <w:r>
+            <w:rPr>
+              <w:rFonts w:asciiTheme="majorHAnsi" w:hAnsiTheme="majorHAnsi" w:cstheme="majorHAnsi"/>
+            </w:rPr>
+            <w:lastRenderedPageBreak/>
+            <w:t>Medienverwaltung in Storage. Sicherheitsregeln und Offline-Funktionen gewährleisten Stabilität auch ohne Internetverbindung, wodurch Lernende von transparenter Fortschrittskontrolle profitieren und Lehrkräfte zentrale Inhaltsverwaltung erhalten.</w:t>
+          </w:r>
+          <w:bookmarkStart w:id="3" w:name="_Toc210643345"/>
+          <w:r>
+            <w:t xml:space="preserve"> </w:t>
+          </w:r>
+          <w:r>
+            <w:rPr>
+              <w:rFonts w:asciiTheme="majorHAnsi" w:hAnsiTheme="majorHAnsi" w:cstheme="majorHAnsi"/>
+            </w:rPr>
+            <w:t>Neben den Kernfunktionen wird die App um zwei wesentliche Erweiterungen ergänzt:</w:t>
+          </w:r>
+          <w:r>
+            <w:rPr>
+              <w:rFonts w:asciiTheme="majorHAnsi" w:hAnsiTheme="majorHAnsi" w:cstheme="majorHAnsi"/>
+            </w:rPr>
+            <w:t xml:space="preserve"> </w:t>
+          </w:r>
+          <w:r>
+            <w:rPr>
+              <w:rFonts w:asciiTheme="majorHAnsi" w:hAnsiTheme="majorHAnsi" w:cstheme="majorHAnsi"/>
+            </w:rPr>
+            <w:t>ein Onboarding-Tutorial, das neuen Nutzenden in wenigen Schritten die wichtigsten Funktionen erklärt,</w:t>
+          </w:r>
+          <w:r>
+            <w:rPr>
+              <w:rFonts w:asciiTheme="majorHAnsi" w:hAnsiTheme="majorHAnsi" w:cstheme="majorHAnsi"/>
+            </w:rPr>
+            <w:t xml:space="preserve"> </w:t>
+          </w:r>
+          <w:r>
+            <w:rPr>
+              <w:rFonts w:asciiTheme="majorHAnsi" w:hAnsiTheme="majorHAnsi" w:cstheme="majorHAnsi"/>
+            </w:rPr>
+            <w:t xml:space="preserve">und eine In-App-Feedback-Funktion, mit der Rückmeldungen direkt an die Entwicklerin gesendet werden </w:t>
+          </w:r>
+          <w:proofErr w:type="spellStart"/>
+          <w:proofErr w:type="gramStart"/>
+          <w:r>
+            <w:rPr>
+              <w:rFonts w:asciiTheme="majorHAnsi" w:hAnsiTheme="majorHAnsi" w:cstheme="majorHAnsi"/>
+            </w:rPr>
+            <w:t>können.Dadurch</w:t>
+          </w:r>
+          <w:proofErr w:type="spellEnd"/>
+          <w:proofErr w:type="gramEnd"/>
+          <w:r>
+            <w:rPr>
+              <w:rFonts w:asciiTheme="majorHAnsi" w:hAnsiTheme="majorHAnsi" w:cstheme="majorHAnsi"/>
+            </w:rPr>
+            <w:t xml:space="preserve"> wird der Einstieg erleichtert, die Benutzerfreundlichkeit erhöht und die kontinuierliche Verbesserung der Anwendung unterstützt</w:t>
+          </w:r>
+          <w:r>
+            <w:rPr>
+              <w:rFonts w:asciiTheme="majorHAnsi" w:hAnsiTheme="majorHAnsi" w:cstheme="majorHAnsi"/>
+            </w:rPr>
+            <w:t>.</w:t>
+          </w:r>
+        </w:p>
+        <w:p>
+          <w:pPr>
+            <w:pStyle w:val="Titre2"/>
             <w:numPr>
               <w:ilvl w:val="1"/>
               <w:numId w:val="1"/>
             </w:numPr>
           </w:pPr>
-          <w:bookmarkStart w:id="4" w:name="_Toc210643345"/>
           <w:r>
             <w:t>Projektbegründung</w:t>
           </w:r>
-          <w:bookmarkEnd w:id="4"/>
-        </w:p>
-        <w:p>
-          <w:pPr>
-            <w:pStyle w:val="Listenabsatz"/>
+          <w:bookmarkEnd w:id="3"/>
+        </w:p>
+        <w:p>
+          <w:pPr>
+            <w:pStyle w:val="Paragraphedeliste"/>
             <w:ind w:left="390"/>
           </w:pPr>
         </w:p>
@@ -1958,21 +2084,7 @@
             <w:rPr>
               <w:rFonts w:asciiTheme="majorHAnsi" w:hAnsiTheme="majorHAnsi" w:cstheme="majorHAnsi"/>
             </w:rPr>
-            <w:t xml:space="preserve">Der Unterricht an der IAD basiert derzeit überwiegend auf Papierübungen und Word-Dokumenten für UML-Diagramme. Diese Methode ist unflexibel, bietet kein direktes Feedback und </w:t>
-          </w:r>
-          <w:proofErr w:type="gramStart"/>
-          <w:r>
-            <w:rPr>
-              <w:rFonts w:asciiTheme="majorHAnsi" w:hAnsiTheme="majorHAnsi" w:cstheme="majorHAnsi"/>
-            </w:rPr>
-            <w:t>erlaubt</w:t>
-          </w:r>
-          <w:proofErr w:type="gramEnd"/>
-          <w:r>
-            <w:rPr>
-              <w:rFonts w:asciiTheme="majorHAnsi" w:hAnsiTheme="majorHAnsi" w:cstheme="majorHAnsi"/>
-            </w:rPr>
-            <w:t xml:space="preserve"> keine zentrale Verwaltung oder Auswertung. Lehrkräfte haben dadurch keinen einfachen Überblick über den Lernstand, und Ergebnisse lassen sich nicht systematisch dokumentieren oder vergleichen. Die geplante Anwendung digitalisiert diese Prozesse, erhöht Transparenz und steigert die Motivation. Lernende können gezielt Fehler wiederholen, ihren Fortschritt verfolgen und individuelle Notizen anlegen.</w:t>
+            <w:t>Der Unterricht an der IAD basiert derzeit überwiegend auf Papierübungen und Word-Dokumenten für UML-Diagramme. Diese Methode ist unflexibel, bietet kein direktes Feedback und erlaubt keine zentrale Verwaltung oder Auswertung. Lehrkräfte haben dadurch keinen einfachen Überblick über den Lernstand, und Ergebnisse lassen sich nicht systematisch dokumentieren oder vergleichen. Die geplante Anwendung digitalisiert diese Prozesse, erhöht Transparenz und steigert die Motivation. Lernende können gezielt Fehler wiederholen, ihren Fortschritt verfolgen und individuelle Notizen anlegen.</w:t>
           </w:r>
         </w:p>
         <w:p>
@@ -2015,40 +2127,80 @@
             <w:rPr>
               <w:rFonts w:asciiTheme="majorHAnsi" w:hAnsiTheme="majorHAnsi" w:cstheme="majorHAnsi"/>
             </w:rPr>
-            <w:t xml:space="preserve"> keine Kombination aus Fehlerwiederholung, Notizen und Levelsystem bieten. Die Lösung ist somit speziell auf die Bedürfnisse der Umschulungsteilnehmenden zugeschnitten und unterstützt die Digitalisierung des </w:t>
-          </w:r>
-          <w:r>
-            <w:rPr>
-              <w:rFonts w:asciiTheme="majorHAnsi" w:hAnsiTheme="majorHAnsi" w:cstheme="majorHAnsi"/>
-            </w:rPr>
-            <w:lastRenderedPageBreak/>
-            <w:t>Unterrichts, wodurch der Lernprozess effizienter, praxisnäher und motivierender gestaltet wird als mit herkömmlichen Papierübungen.</w:t>
-          </w:r>
-        </w:p>
-        <w:p>
-          <w:pPr>
-            <w:rPr>
-              <w:rFonts w:asciiTheme="majorHAnsi" w:hAnsiTheme="majorHAnsi" w:cstheme="majorHAnsi"/>
-            </w:rPr>
-          </w:pPr>
-        </w:p>
-        <w:p>
-          <w:pPr>
-            <w:pStyle w:val="berschrift2"/>
+            <w:t xml:space="preserve"> keine Kombination aus Fehlerwiederholung, Notizen und Levelsystem bieten. Die Lösung ist somit speziell auf die Bedürfnisse der Umschulungsteilnehmenden zugeschnitten und unterstützt die Digitalisierung des Unterrichts, wodurch der Lernprozess effizienter, praxisnäher und motivierender </w:t>
+          </w:r>
+          <w:proofErr w:type="gramStart"/>
+          <w:r>
+            <w:rPr>
+              <w:rFonts w:asciiTheme="majorHAnsi" w:hAnsiTheme="majorHAnsi" w:cstheme="majorHAnsi"/>
+            </w:rPr>
+            <w:t>gestaltet</w:t>
+          </w:r>
+          <w:proofErr w:type="gramEnd"/>
+          <w:r>
+            <w:rPr>
+              <w:rFonts w:asciiTheme="majorHAnsi" w:hAnsiTheme="majorHAnsi" w:cstheme="majorHAnsi"/>
+            </w:rPr>
+            <w:t xml:space="preserve"> wird als mit herkömmlichen Papierübungen.</w:t>
+          </w:r>
+          <w:r>
+            <w:t xml:space="preserve"> </w:t>
+          </w:r>
+          <w:r>
+            <w:rPr>
+              <w:rFonts w:asciiTheme="majorHAnsi" w:hAnsiTheme="majorHAnsi" w:cstheme="majorHAnsi"/>
+            </w:rPr>
+            <w:t>Durch das Onboarding-Tutorial wird der Einstieg in die Anwendung auch für technisch weniger erfahrene Lernende deutlich einfacher.</w:t>
+          </w:r>
+          <w:r>
+            <w:rPr>
+              <w:rFonts w:asciiTheme="majorHAnsi" w:hAnsiTheme="majorHAnsi" w:cstheme="majorHAnsi"/>
+            </w:rPr>
+            <w:t xml:space="preserve"> </w:t>
+          </w:r>
+          <w:r>
+            <w:rPr>
+              <w:rFonts w:asciiTheme="majorHAnsi" w:hAnsiTheme="majorHAnsi" w:cstheme="majorHAnsi"/>
+            </w:rPr>
+            <w:t xml:space="preserve">Die integrierte Feedback-Funktion ermöglicht es, Verbesserungsvorschläge und Fehler direkt zu melden, was eine nachhaltige Weiterentwicklung und Qualitätssicherung </w:t>
+          </w:r>
+          <w:r>
+            <w:rPr>
+              <w:rFonts w:asciiTheme="majorHAnsi" w:hAnsiTheme="majorHAnsi" w:cstheme="majorHAnsi"/>
+            </w:rPr>
+            <w:t>unterstützten</w:t>
+          </w:r>
+          <w:r>
+            <w:rPr>
+              <w:rFonts w:asciiTheme="majorHAnsi" w:hAnsiTheme="majorHAnsi" w:cstheme="majorHAnsi"/>
+            </w:rPr>
+            <w:t>.</w:t>
+          </w:r>
+        </w:p>
+        <w:p>
+          <w:pPr>
+            <w:rPr>
+              <w:rFonts w:asciiTheme="majorHAnsi" w:hAnsiTheme="majorHAnsi" w:cstheme="majorHAnsi"/>
+            </w:rPr>
+          </w:pPr>
+        </w:p>
+        <w:p>
+          <w:pPr>
+            <w:pStyle w:val="Titre2"/>
             <w:numPr>
               <w:ilvl w:val="1"/>
               <w:numId w:val="1"/>
             </w:numPr>
           </w:pPr>
-          <w:bookmarkStart w:id="5" w:name="_Toc210643346"/>
+          <w:bookmarkStart w:id="4" w:name="_Toc210643346"/>
           <w:r>
             <w:t>Projektschnittstellen</w:t>
           </w:r>
-          <w:bookmarkEnd w:id="5"/>
-        </w:p>
-        <w:p>
-          <w:pPr>
-            <w:pStyle w:val="Listenabsatz"/>
+          <w:bookmarkEnd w:id="4"/>
+        </w:p>
+        <w:p>
+          <w:pPr>
+            <w:pStyle w:val="Paragraphedeliste"/>
             <w:ind w:left="390"/>
           </w:pPr>
         </w:p>
@@ -2092,18 +2244,48 @@
             <w:rPr>
               <w:rFonts w:asciiTheme="majorHAnsi" w:hAnsiTheme="majorHAnsi" w:cstheme="majorHAnsi"/>
             </w:rPr>
-            <w:t>, Storage, Security Rules) über sichere HTTPS-Verbindungen. Offline-Nutzung wird durch lokale Datenspeicherung ermöglicht. Beteiligte Personen sind Marcus Brauer als Auftraggeber, Josiane Kanouo Maneyo als Entwicklerin und Testpersonen aus der IAD. Externe Systeme oder APIs werden nicht integriert.</w:t>
-          </w:r>
-        </w:p>
-        <w:p>
-          <w:pPr>
-            <w:pStyle w:val="berschrift2"/>
-          </w:pPr>
-          <w:bookmarkStart w:id="6" w:name="_Toc210643347"/>
+            <w:t xml:space="preserve">, Storage, Security Rules) über sichere HTTPS-Verbindungen. Offline-Nutzung wird durch lokale Datenspeicherung ermöglicht. Beteiligte Personen sind Marcus Brauer als Auftraggeber, Josiane Kanouo Maneyo als Entwicklerin und Testpersonen aus der IAD. Externe Systeme oder APIs werden nicht </w:t>
+          </w:r>
+          <w:r>
+            <w:rPr>
+              <w:rFonts w:asciiTheme="majorHAnsi" w:hAnsiTheme="majorHAnsi" w:cstheme="majorHAnsi"/>
+            </w:rPr>
+            <w:lastRenderedPageBreak/>
+            <w:t>integriert.</w:t>
+          </w:r>
+          <w:r>
+            <w:t xml:space="preserve"> </w:t>
+          </w:r>
+          <w:r>
+            <w:rPr>
+              <w:rFonts w:asciiTheme="majorHAnsi" w:hAnsiTheme="majorHAnsi" w:cstheme="majorHAnsi"/>
+            </w:rPr>
+            <w:t xml:space="preserve">Zusätzlich wird die Feedback-Sammlung in </w:t>
+          </w:r>
+          <w:proofErr w:type="spellStart"/>
+          <w:r>
+            <w:rPr>
+              <w:rFonts w:asciiTheme="majorHAnsi" w:hAnsiTheme="majorHAnsi" w:cstheme="majorHAnsi"/>
+            </w:rPr>
+            <w:t>Firebase</w:t>
+          </w:r>
+          <w:proofErr w:type="spellEnd"/>
+          <w:r>
+            <w:rPr>
+              <w:rFonts w:asciiTheme="majorHAnsi" w:hAnsiTheme="majorHAnsi" w:cstheme="majorHAnsi"/>
+            </w:rPr>
+            <w:t xml:space="preserve"> zur Speicherung eingehender Rückmeldungen genutzt.</w:t>
+          </w:r>
+        </w:p>
+        <w:p>
+          <w:pPr>
+            <w:pStyle w:val="Titre2"/>
+          </w:pPr>
+          <w:bookmarkStart w:id="5" w:name="_Toc210643347"/>
           <w:r>
             <w:t>1.5 Projektabgrenzung</w:t>
           </w:r>
-          <w:bookmarkEnd w:id="6"/>
+          <w:bookmarkEnd w:id="5"/>
         </w:p>
         <w:p>
           <w:pPr>
@@ -2140,23 +2322,23 @@
         </w:p>
         <w:p>
           <w:pPr>
-            <w:pStyle w:val="berschrift1"/>
-          </w:pPr>
-          <w:bookmarkStart w:id="7" w:name="_Toc210643348"/>
+            <w:pStyle w:val="Titre1"/>
+          </w:pPr>
+          <w:bookmarkStart w:id="6" w:name="_Toc210643348"/>
           <w:r>
             <w:t>2 Projektplanung</w:t>
           </w:r>
+          <w:bookmarkEnd w:id="6"/>
+        </w:p>
+        <w:p>
+          <w:pPr>
+            <w:pStyle w:val="Titre2"/>
+          </w:pPr>
+          <w:bookmarkStart w:id="7" w:name="_Toc210643349"/>
+          <w:r>
+            <w:t>2.1 Projektphasen</w:t>
+          </w:r>
           <w:bookmarkEnd w:id="7"/>
-        </w:p>
-        <w:p>
-          <w:pPr>
-            <w:pStyle w:val="berschrift2"/>
-          </w:pPr>
-          <w:bookmarkStart w:id="8" w:name="_Toc210643349"/>
-          <w:r>
-            <w:t>2.1 Projektphasen</w:t>
-          </w:r>
-          <w:bookmarkEnd w:id="8"/>
         </w:p>
         <w:p>
           <w:pPr>
@@ -2170,18 +2352,48 @@
             <w:rPr>
               <w:rFonts w:asciiTheme="majorHAnsi" w:hAnsiTheme="majorHAnsi" w:cstheme="majorHAnsi"/>
             </w:rPr>
-            <w:t>Das Projekt umfasst einen Zeitrahmen von 80 Stunden und gliedert sich in acht aufeinanderfolgende Phasen: Analyse, Konzept, Entwurf, Implementierung, Test und Dokumentation. Die Analysephase diente der Anforderungsermittlung, gefolgt von Entwurf und Programmierung sowie Tests zur Sicherstellung der Funktionalität. Eine detaillierte Übersicht der Stundenverteilung ist im Anhang A enthalten.</w:t>
-          </w:r>
-        </w:p>
-        <w:p>
-          <w:pPr>
-            <w:pStyle w:val="berschrift2"/>
-          </w:pPr>
-          <w:bookmarkStart w:id="9" w:name="_Toc210643350"/>
+            <w:t>Das Projekt umfasst einen Zeitrahmen von 80 Stunden und gliedert sich in acht aufeinanderfolgende Phasen: Analyse, Konzept, Entwurf, Implementierung, Test und Dokumentation. Die Analysephase diente der Anforderungsermittlung, gefolgt von Entwurf und Programmierung sowie Tests zur Sicherstellung der Funktionalität.</w:t>
+          </w:r>
+          <w:r>
+            <w:rPr>
+              <w:rFonts w:asciiTheme="majorHAnsi" w:hAnsiTheme="majorHAnsi" w:cstheme="majorHAnsi"/>
+            </w:rPr>
+            <w:t xml:space="preserve"> </w:t>
+          </w:r>
+          <w:r>
+            <w:rPr>
+              <w:rFonts w:asciiTheme="majorHAnsi" w:hAnsiTheme="majorHAnsi" w:cstheme="majorHAnsi"/>
+            </w:rPr>
+            <w:t>Die Soll-Phase und Implementierung umfassen zusätzlich die Entwicklung eines Onboarding-Tutorials sowie einer In-App-Feedback-Funktion, um die Benutzerfreundlichkeit zu erhöhen.</w:t>
+          </w:r>
+          <w:r>
+            <w:rPr>
+              <w:rFonts w:asciiTheme="majorHAnsi" w:hAnsiTheme="majorHAnsi" w:cstheme="majorHAnsi"/>
+            </w:rPr>
+            <w:t xml:space="preserve"> Eine detaillierte Übersicht der Stundenverteilung ist im Anhang A</w:t>
+          </w:r>
+          <w:r>
+            <w:rPr>
+              <w:rFonts w:asciiTheme="majorHAnsi" w:hAnsiTheme="majorHAnsi" w:cstheme="majorHAnsi"/>
+            </w:rPr>
+            <w:t>1</w:t>
+          </w:r>
+          <w:r>
+            <w:rPr>
+              <w:rFonts w:asciiTheme="majorHAnsi" w:hAnsiTheme="majorHAnsi" w:cstheme="majorHAnsi"/>
+            </w:rPr>
+            <w:t xml:space="preserve"> enthalten.</w:t>
+          </w:r>
+        </w:p>
+        <w:p>
+          <w:pPr>
+            <w:pStyle w:val="Titre2"/>
+          </w:pPr>
+          <w:bookmarkStart w:id="8" w:name="_Toc210643350"/>
           <w:r>
             <w:t>2.2 Abweichungen vom Antrag</w:t>
           </w:r>
-          <w:bookmarkEnd w:id="9"/>
+          <w:bookmarkEnd w:id="8"/>
         </w:p>
         <w:p>
           <w:pPr>
@@ -2191,22 +2403,71 @@
               <w:rFonts w:asciiTheme="majorHAnsi" w:hAnsiTheme="majorHAnsi" w:cstheme="majorHAnsi"/>
             </w:rPr>
           </w:pPr>
-          <w:r>
-            <w:rPr>
-              <w:rFonts w:asciiTheme="majorHAnsi" w:hAnsiTheme="majorHAnsi" w:cstheme="majorHAnsi"/>
-            </w:rPr>
-            <w:t>Es wurden keine wesentlichen Abweichungen vom Projektantrag festgestellt. Die geplante Struktur und Zeitplanung wurden eingehalten. Leichte Anpassungen an der Benutzeroberfläche wurden vorgenommen, um die Nutzerfreundlichkeit zu optimieren, ohne den Umfang oder das Ziel des Projekts zu beeinflussen.</w:t>
-          </w:r>
-        </w:p>
-        <w:p>
-          <w:pPr>
-            <w:pStyle w:val="berschrift2"/>
-          </w:pPr>
-          <w:bookmarkStart w:id="10" w:name="_Toc210643351"/>
+          <w:bookmarkStart w:id="9" w:name="_Toc210643351"/>
+          <w:r>
+            <w:rPr>
+              <w:rFonts w:asciiTheme="majorHAnsi" w:hAnsiTheme="majorHAnsi" w:cstheme="majorHAnsi"/>
+            </w:rPr>
+            <w:t>Gegenüber dem ursprünglichen Antrag wurde der Funktionsumfang leicht erweitert.</w:t>
+          </w:r>
+          <w:r>
+            <w:rPr>
+              <w:rFonts w:asciiTheme="majorHAnsi" w:hAnsiTheme="majorHAnsi" w:cstheme="majorHAnsi"/>
+            </w:rPr>
+            <w:br/>
+          </w:r>
+          <w:proofErr w:type="gramStart"/>
+          <w:r>
+            <w:rPr>
+              <w:rFonts w:asciiTheme="majorHAnsi" w:hAnsiTheme="majorHAnsi" w:cstheme="majorHAnsi"/>
+            </w:rPr>
+            <w:t>E</w:t>
+          </w:r>
+          <w:r>
+            <w:rPr>
+              <w:rFonts w:asciiTheme="majorHAnsi" w:hAnsiTheme="majorHAnsi" w:cstheme="majorHAnsi"/>
+            </w:rPr>
+            <w:t>rgänzt</w:t>
+          </w:r>
+          <w:proofErr w:type="gramEnd"/>
+          <w:r>
+            <w:rPr>
+              <w:rFonts w:asciiTheme="majorHAnsi" w:hAnsiTheme="majorHAnsi" w:cstheme="majorHAnsi"/>
+            </w:rPr>
+            <w:t xml:space="preserve"> wurden ein Onboarding-Tutorial und eine In-App-Feedback-Funktion, um das Nutzererlebnis zu verbessern.</w:t>
+          </w:r>
+          <w:r>
+            <w:rPr>
+              <w:rFonts w:asciiTheme="majorHAnsi" w:hAnsiTheme="majorHAnsi" w:cstheme="majorHAnsi"/>
+            </w:rPr>
+            <w:t xml:space="preserve"> </w:t>
+          </w:r>
+          <w:r>
+            <w:rPr>
+              <w:rFonts w:asciiTheme="majorHAnsi" w:hAnsiTheme="majorHAnsi" w:cstheme="majorHAnsi"/>
+            </w:rPr>
+            <w:t>Der Zeitrahmen von 80 Stunden blieb unverändert; der Mehraufwand wurde durch optimierte Arbeitsschritte ausgeglichen.</w:t>
+          </w:r>
+        </w:p>
+        <w:p>
+          <w:pPr>
+            <w:pStyle w:val="Titre2"/>
+            <w:rPr>
+              <w:rFonts w:eastAsiaTheme="minorHAnsi" w:cstheme="majorHAnsi"/>
+              <w:color w:val="auto"/>
+              <w:sz w:val="22"/>
+              <w:szCs w:val="22"/>
+            </w:rPr>
+          </w:pPr>
+        </w:p>
+        <w:p>
+          <w:pPr>
+            <w:pStyle w:val="Titre2"/>
+          </w:pPr>
           <w:r>
             <w:t>2.3 Ressourcenplanung</w:t>
           </w:r>
-          <w:bookmarkEnd w:id="10"/>
+          <w:bookmarkEnd w:id="9"/>
         </w:p>
         <w:p>
           <w:pPr>
@@ -2253,14 +2514,13 @@
         </w:p>
         <w:p>
           <w:pPr>
-            <w:pStyle w:val="berschrift2"/>
-          </w:pPr>
-          <w:bookmarkStart w:id="11" w:name="_Toc210643352"/>
-          <w:r>
-            <w:lastRenderedPageBreak/>
+            <w:pStyle w:val="Titre2"/>
+          </w:pPr>
+          <w:bookmarkStart w:id="10" w:name="_Toc210643352"/>
+          <w:r>
             <w:t>2.4 Vorgehensmodell</w:t>
           </w:r>
-          <w:bookmarkEnd w:id="11"/>
+          <w:bookmarkEnd w:id="10"/>
         </w:p>
         <w:p>
           <w:pPr>
@@ -2274,11 +2534,38 @@
             <w:rPr>
               <w:rFonts w:asciiTheme="majorHAnsi" w:hAnsiTheme="majorHAnsi" w:cstheme="majorHAnsi"/>
             </w:rPr>
-            <w:t>Es wurde ein phasenorientiertes Vorgehensmodell mit agilen Elementen angewandt. Die Struktur orientiert sich am Wasserfallmodell⁵, ergänzt durch kurze Feedbackzyklen während der Implementierung. Dies ermöglichte eine flexible Reaktion auf Designänderungen und Testergebnisse bei gleichzeitiger Einhaltung eines klaren Ablaufs.</w:t>
-          </w:r>
-        </w:p>
-        <w:p>
-          <w:pPr>
+            <w:t xml:space="preserve">Es wurde ein phasenorientiertes Vorgehensmodell mit agilen Elementen angewandt. Die Struktur orientiert sich am Wasserfallmodell⁵, ergänzt durch kurze Feedbackzyklen während der Implementierung. Dies ermöglichte eine flexible Reaktion auf Designänderungen und Testergebnisse </w:t>
+          </w:r>
+          <w:r>
+            <w:rPr>
+              <w:rFonts w:asciiTheme="majorHAnsi" w:hAnsiTheme="majorHAnsi" w:cstheme="majorHAnsi"/>
+            </w:rPr>
+            <w:lastRenderedPageBreak/>
+            <w:t>bei gleichzeitiger Einhaltung eines klaren Ablaufs.</w:t>
+          </w:r>
+          <w:r>
+            <w:t xml:space="preserve"> </w:t>
+          </w:r>
+          <w:r>
+            <w:rPr>
+              <w:rFonts w:asciiTheme="majorHAnsi" w:hAnsiTheme="majorHAnsi" w:cstheme="majorHAnsi"/>
+            </w:rPr>
+            <w:t>Während der Implementierung wurden nach jeder abgeschlossenen Funktion (Login, Quiz, Feedback, Tutorial) kurze Test- und Feedback-Zyklen durchgeführt, um Stabilität und Nutzerfreundlichkeit sicherzustellen.</w:t>
+          </w:r>
+        </w:p>
+        <w:p>
+          <w:pPr>
+            <w:spacing w:line="360" w:lineRule="auto"/>
+            <w:jc w:val="both"/>
+            <w:rPr>
+              <w:rFonts w:asciiTheme="majorHAnsi" w:hAnsiTheme="majorHAnsi" w:cstheme="majorHAnsi"/>
+            </w:rPr>
+          </w:pPr>
+        </w:p>
+        <w:p>
+          <w:pPr>
+            <w:spacing w:line="360" w:lineRule="auto"/>
+            <w:jc w:val="both"/>
             <w:rPr>
               <w:rFonts w:asciiTheme="majorHAnsi" w:hAnsiTheme="majorHAnsi" w:cstheme="majorHAnsi"/>
             </w:rPr>
@@ -2300,7 +2587,42 @@
             <w:rPr>
               <w:rFonts w:asciiTheme="majorHAnsi" w:hAnsiTheme="majorHAnsi" w:cstheme="majorHAnsi"/>
             </w:rPr>
-            <w:t>¹ IAD Bildungszentrum Marburg GmbH: www.iad.de.</w:t>
+            <w:t xml:space="preserve"> </w:t>
+          </w:r>
+          <w:r>
+            <w:rPr>
+              <w:rFonts w:asciiTheme="majorHAnsi" w:hAnsiTheme="majorHAnsi" w:cstheme="majorHAnsi"/>
+            </w:rPr>
+            <w:t xml:space="preserve">¹ </w:t>
+          </w:r>
+          <w:proofErr w:type="gramStart"/>
+          <w:r>
+            <w:rPr>
+              <w:rFonts w:asciiTheme="majorHAnsi" w:hAnsiTheme="majorHAnsi" w:cstheme="majorHAnsi"/>
+            </w:rPr>
+            <w:t>IAD Bildungszentrum</w:t>
+          </w:r>
+          <w:proofErr w:type="gramEnd"/>
+          <w:r>
+            <w:rPr>
+              <w:rFonts w:asciiTheme="majorHAnsi" w:hAnsiTheme="majorHAnsi" w:cstheme="majorHAnsi"/>
+            </w:rPr>
+            <w:t xml:space="preserve"> Marburg GmbH: </w:t>
+          </w:r>
+          <w:hyperlink r:id="rId11" w:history="1">
+            <w:r>
+              <w:rPr>
+                <w:rStyle w:val="Lienhypertexte"/>
+                <w:rFonts w:asciiTheme="majorHAnsi" w:hAnsiTheme="majorHAnsi" w:cstheme="majorHAnsi"/>
+              </w:rPr>
+              <w:t>www.iad.de</w:t>
+            </w:r>
+          </w:hyperlink>
+          <w:r>
+            <w:rPr>
+              <w:rFonts w:asciiTheme="majorHAnsi" w:hAnsiTheme="majorHAnsi" w:cstheme="majorHAnsi"/>
+            </w:rPr>
+            <w:t>.</w:t>
           </w:r>
         </w:p>
         <w:p>
@@ -2387,7 +2709,7 @@
         <w:p>
           <w:pPr>
             <w:rPr>
-              <w:rFonts w:asciiTheme="majorHAnsi" w:hAnsiTheme="majorHAnsi" w:cstheme="majorHAnsi"/>
+              <w:rStyle w:val="Titre1Car"/>
             </w:rPr>
           </w:pPr>
           <w:r>
@@ -2420,16 +2742,409 @@
             </w:rPr>
             <w:br/>
           </w:r>
-        </w:p>
-        <w:p>
-          <w:pPr>
-            <w:rPr>
-              <w:rFonts w:asciiTheme="majorHAnsi" w:hAnsiTheme="majorHAnsi" w:cstheme="majorHAnsi"/>
-            </w:rPr>
-          </w:pPr>
-          <w:r>
-            <w:rPr>
-              <w:rFonts w:asciiTheme="majorHAnsi" w:hAnsiTheme="majorHAnsi" w:cstheme="majorHAnsi"/>
+          <w:r>
+            <w:rPr>
+              <w:rStyle w:val="Titre1Car"/>
+            </w:rPr>
+            <w:t xml:space="preserve">3 </w:t>
+          </w:r>
+          <w:r>
+            <w:rPr>
+              <w:rStyle w:val="Titre1Car"/>
+            </w:rPr>
+            <w:t>Analysephas</w:t>
+          </w:r>
+          <w:r>
+            <w:rPr>
+              <w:rStyle w:val="Titre1Car"/>
+            </w:rPr>
+            <w:t>e</w:t>
+          </w:r>
+        </w:p>
+        <w:p>
+          <w:pPr>
+            <w:pStyle w:val="Titre2"/>
+          </w:pPr>
+          <w:r>
+            <w:t>3.1 Ist-Analyse</w:t>
+          </w:r>
+        </w:p>
+        <w:p>
+          <w:pPr>
+            <w:spacing w:line="360" w:lineRule="auto"/>
+            <w:jc w:val="both"/>
+            <w:rPr>
+              <w:rFonts w:asciiTheme="majorHAnsi" w:hAnsiTheme="majorHAnsi" w:cstheme="majorHAnsi"/>
+            </w:rPr>
+          </w:pPr>
+          <w:r>
+            <w:rPr>
+              <w:rFonts w:asciiTheme="majorHAnsi" w:hAnsiTheme="majorHAnsi" w:cstheme="majorHAnsi"/>
+            </w:rPr>
+            <w:t xml:space="preserve">Der Unterricht an der </w:t>
+          </w:r>
+          <w:proofErr w:type="gramStart"/>
+          <w:r>
+            <w:rPr>
+              <w:rFonts w:asciiTheme="majorHAnsi" w:hAnsiTheme="majorHAnsi" w:cstheme="majorHAnsi"/>
+            </w:rPr>
+            <w:t>IAD</w:t>
+          </w:r>
+          <w:r>
+            <w:rPr>
+              <w:rFonts w:asciiTheme="majorHAnsi" w:hAnsiTheme="majorHAnsi" w:cstheme="majorHAnsi"/>
+            </w:rPr>
+            <w:t xml:space="preserve"> </w:t>
+          </w:r>
+          <w:r>
+            <w:rPr>
+              <w:rFonts w:asciiTheme="majorHAnsi" w:hAnsiTheme="majorHAnsi" w:cstheme="majorHAnsi"/>
+            </w:rPr>
+            <w:t>Bildungszentrum</w:t>
+          </w:r>
+          <w:proofErr w:type="gramEnd"/>
+          <w:r>
+            <w:rPr>
+              <w:rFonts w:asciiTheme="majorHAnsi" w:hAnsiTheme="majorHAnsi" w:cstheme="majorHAnsi"/>
+            </w:rPr>
+            <w:t xml:space="preserve"> Marburg GmbH basiert derzeit auf klassischen Lehrmethoden, bei denen die Lernenden UML-Diagramme in Papier- oder PDF-Form üben. Eine unmittelbare Rückmeldung zu den Ergebnissen erfolgt nicht; Korrekturen werden von Lehrkräften manuell durchgeführt und können nicht zentral dokumentiert werden. Auch der individuelle Lernfortschritt ist nicht transparent einsehbar. Vorhandene Tools wie draw.io oder PlantUML² ermöglichen zwar das Zeichnen von Diagrammen, unterstützen jedoch keinen interaktiven Lernprozess mit Feedback-, Notiz- oder Fortschrittsfunktionen. Das Fehlen einer digitalen, benutzerfreundlichen Lösung führt zu hohem Zeitaufwand und geringerer Motivation bei den Lernenden. Eine moderne, mobile App-Lösung kann diese Probleme beseitigen, indem sie Lernfortschritte automatisch erfasst, Fehler dokumentiert und Lerninhalte flexibel zur Verfügung stellt.</w:t>
+          </w:r>
+        </w:p>
+        <w:p>
+          <w:pPr>
+            <w:pStyle w:val="Titre2"/>
+          </w:pPr>
+          <w:r>
+            <w:t>3.2 Soll-Analyse</w:t>
+          </w:r>
+        </w:p>
+        <w:p>
+          <w:pPr>
+            <w:spacing w:line="360" w:lineRule="auto"/>
+            <w:jc w:val="both"/>
+            <w:rPr>
+              <w:rFonts w:asciiTheme="majorHAnsi" w:hAnsiTheme="majorHAnsi" w:cstheme="majorHAnsi"/>
+            </w:rPr>
+          </w:pPr>
+          <w:r>
+            <w:rPr>
+              <w:rFonts w:asciiTheme="majorHAnsi" w:hAnsiTheme="majorHAnsi" w:cstheme="majorHAnsi"/>
+            </w:rPr>
+            <w:t xml:space="preserve">Ziel dieses Projekts ist die Entwicklung einer interaktiven Android-Anwendung³, die den Lernprozess für UML-Diagramme digitalisiert und strukturiert. Die App soll Lernenden ermöglichen, eigenständig zu üben, sofort Feedback zu erhalten und ihre Fehler nachzuvollziehen. Lehrkräfte erhalten gleichzeitig ein einfaches Werkzeug zur Pflege von Inhalten und Fragen. Im Rahmen der Projektweiterentwicklung wurde der Funktionsumfang gezielt erweitert. Neben den Kernfunktionen wie Login, Kurswahl, Quiz, Fehlerliste, Notizen und Levelsystem enthält die App nun ein kurzes Onboarding-Tutorial, das neue Nutzende in wenigen Schritten durch die Hauptbereiche führt, sowie eine In-App-Feedback-Funktion, </w:t>
+          </w:r>
+          <w:r>
+            <w:rPr>
+              <w:rFonts w:asciiTheme="majorHAnsi" w:hAnsiTheme="majorHAnsi" w:cstheme="majorHAnsi"/>
+            </w:rPr>
+            <w:lastRenderedPageBreak/>
+            <w:t>über die Anregungen oder Fehlermeldungen direkt an die Entwicklerin übermittelt werden können. Beide Erweiterungen erhöhen die Benutzerfreundlichkeit</w:t>
+          </w:r>
+          <w:r>
+            <w:rPr>
+              <w:rFonts w:asciiTheme="majorHAnsi" w:hAnsiTheme="majorHAnsi" w:cstheme="majorHAnsi"/>
+            </w:rPr>
+            <w:t xml:space="preserve"> und unterstützen eine kontinuierliche Verbesserung der Anwendung. Die vollständige Funktionsübersicht befindet sich im Anhang A2.</w:t>
+          </w:r>
+        </w:p>
+        <w:p>
+          <w:pPr>
+            <w:pStyle w:val="Titre2"/>
+          </w:pPr>
+          <w:r>
+            <w:t>3.3 Wirtschaftlichkeitsbetrachtung</w:t>
+          </w:r>
+        </w:p>
+        <w:p>
+          <w:pPr>
+            <w:spacing w:line="360" w:lineRule="auto"/>
+            <w:jc w:val="both"/>
+            <w:rPr>
+              <w:rFonts w:asciiTheme="majorHAnsi" w:hAnsiTheme="majorHAnsi" w:cstheme="majorHAnsi"/>
+            </w:rPr>
+          </w:pPr>
+          <w:r>
+            <w:rPr>
+              <w:rFonts w:asciiTheme="majorHAnsi" w:hAnsiTheme="majorHAnsi" w:cstheme="majorHAnsi"/>
+            </w:rPr>
+            <w:t>Das Projekt wird im Rahmen der Umschulung zur Fachinformatikerin für Anwendungsentwicklung durchgeführt und über Leistungen nach dem Sozialgesetzbuch III (Arbeitslosengeld I) finanziert⁴. Somit entstehen für den Bildungsträger keine zusätzlichen Kosten. Der Hauptnutzen liegt in der Effizienzsteigerung des Lernprozesses. Die App reduziert Papierverbrauch, spart Korrekturzeit und erhöht die Motivation der Lernenden durch direktes Feedback und sichtbare Fortschritte. Gleichzeitig ermöglicht die Feedback-Funktion eine laufende Optimierung der Inhalte und trägt somit zur Qualitätssicherung bei. Der geplante Zeitaufwand für das gesamte Projekt beträgt 80 Stunden, verteilt auf Analyse, Planung, Implementierung, Test und Dokumentation.</w:t>
+          </w:r>
+        </w:p>
+        <w:p>
+          <w:pPr>
+            <w:spacing w:line="360" w:lineRule="auto"/>
+            <w:jc w:val="both"/>
+            <w:rPr>
+              <w:rFonts w:asciiTheme="majorHAnsi" w:hAnsiTheme="majorHAnsi" w:cstheme="majorHAnsi"/>
+              <w:b/>
+              <w:bCs/>
+            </w:rPr>
+          </w:pPr>
+          <w:r>
+            <w:rPr>
+              <w:rFonts w:asciiTheme="majorHAnsi" w:hAnsiTheme="majorHAnsi" w:cstheme="majorHAnsi"/>
+              <w:b/>
+              <w:bCs/>
+            </w:rPr>
+            <w:t>3.4 Qualitätsanforderungen</w:t>
+          </w:r>
+        </w:p>
+        <w:p>
+          <w:pPr>
+            <w:spacing w:line="360" w:lineRule="auto"/>
+            <w:jc w:val="both"/>
+            <w:rPr>
+              <w:rFonts w:asciiTheme="majorHAnsi" w:hAnsiTheme="majorHAnsi" w:cstheme="majorHAnsi"/>
+            </w:rPr>
+          </w:pPr>
+          <w:r>
+            <w:rPr>
+              <w:rFonts w:asciiTheme="majorHAnsi" w:hAnsiTheme="majorHAnsi" w:cstheme="majorHAnsi"/>
+            </w:rPr>
+            <w:t xml:space="preserve">Die UML-Lern-App legt besonderen Wert auf eine hohe Benutzerfreundlichkeit und Stabilität. Die Oberfläche ist klar strukturiert und ermöglicht eine intuitive Navigation. Eine zuverlässige Offline-Funktion gewährleistet, dass bereits geladene Inhalte auch ohne Internetverbindung verfügbar sind. Hinsichtlich der Datensicherheit werden die Zugriffsrechte in </w:t>
+          </w:r>
+          <w:proofErr w:type="spellStart"/>
+          <w:r>
+            <w:rPr>
+              <w:rFonts w:asciiTheme="majorHAnsi" w:hAnsiTheme="majorHAnsi" w:cstheme="majorHAnsi"/>
+            </w:rPr>
+            <w:t>Firestore</w:t>
+          </w:r>
+          <w:proofErr w:type="spellEnd"/>
+          <w:r>
+            <w:rPr>
+              <w:rFonts w:asciiTheme="majorHAnsi" w:hAnsiTheme="majorHAnsi" w:cstheme="majorHAnsi"/>
+            </w:rPr>
+            <w:t xml:space="preserve"> so geregelt, dass jeder Nutzer nur seine eigenen Informationen sehen kann. </w:t>
+          </w:r>
+          <w:proofErr w:type="spellStart"/>
+          <w:r>
+            <w:rPr>
+              <w:rFonts w:asciiTheme="majorHAnsi" w:hAnsiTheme="majorHAnsi" w:cstheme="majorHAnsi"/>
+            </w:rPr>
+            <w:t>Firebase</w:t>
+          </w:r>
+          <w:proofErr w:type="spellEnd"/>
+          <w:r>
+            <w:rPr>
+              <w:rFonts w:asciiTheme="majorHAnsi" w:hAnsiTheme="majorHAnsi" w:cstheme="majorHAnsi"/>
+            </w:rPr>
+            <w:t xml:space="preserve"> Security Rules sichern alle Operationen ab. Der Quellcode folgt dem MVVM-Muster, um eine klare Trennung zwischen Logik und Oberfläche sowie eine einfache Erweiterbarkeit zu gewährleisten. Performance und Zuverlässigkeit werden durch lokales Caching, regelmäßige Tests und optimierte Abfragen sichergestellt. Neue Nutzende werden durch das Onboarding-Tutorial schnell eingeführt, während die Feedback-Funktion eine aktive Kommunikation zwischen Entwicklerin und Anwendern ermöglicht.</w:t>
+          </w:r>
+        </w:p>
+        <w:p>
+          <w:pPr>
+            <w:spacing w:line="360" w:lineRule="auto"/>
+            <w:jc w:val="both"/>
+            <w:rPr>
+              <w:rFonts w:asciiTheme="majorHAnsi" w:hAnsiTheme="majorHAnsi" w:cstheme="majorHAnsi"/>
+              <w:b/>
+              <w:bCs/>
+            </w:rPr>
+          </w:pPr>
+          <w:r>
+            <w:rPr>
+              <w:rFonts w:asciiTheme="majorHAnsi" w:hAnsiTheme="majorHAnsi" w:cstheme="majorHAnsi"/>
+              <w:b/>
+              <w:bCs/>
+            </w:rPr>
+            <w:t>3.5 Anwendungsfälle</w:t>
+          </w:r>
+        </w:p>
+        <w:p>
+          <w:pPr>
+            <w:spacing w:line="360" w:lineRule="auto"/>
+            <w:jc w:val="both"/>
+            <w:rPr>
+              <w:rFonts w:asciiTheme="majorHAnsi" w:hAnsiTheme="majorHAnsi" w:cstheme="majorHAnsi"/>
+            </w:rPr>
+          </w:pPr>
+          <w:r>
+            <w:rPr>
+              <w:rFonts w:asciiTheme="majorHAnsi" w:hAnsiTheme="majorHAnsi" w:cstheme="majorHAnsi"/>
+            </w:rPr>
+            <w:t>Das System unterstützt zwei Akteure: Lernende und Administratoren. Lernende können nach dem Login Kurse auswählen, Fragen beantworten und Ergebnisse direkt einsehen. Fehler werden gespeichert und können wiederholt geübt werden. Administratoren verwenden die App, um Kurse und Fragen zu pflegen und Inhalte laufend zu aktualisieren. Das Onboarding-Tutorial erleichtert den Einstieg für neue Nutzende, während die Feedback-Funktion Rückmeldungen an die Entwicklerin ermöglicht. Eine grafische Darstellung der Anwendungsfälle befindet sich im Anhang A3.</w:t>
+          </w:r>
+        </w:p>
+        <w:p>
+          <w:pPr>
+            <w:spacing w:line="360" w:lineRule="auto"/>
+            <w:jc w:val="both"/>
+            <w:rPr>
+              <w:rFonts w:asciiTheme="majorHAnsi" w:hAnsiTheme="majorHAnsi" w:cstheme="majorHAnsi"/>
+              <w:b/>
+              <w:bCs/>
+            </w:rPr>
+          </w:pPr>
+          <w:r>
+            <w:rPr>
+              <w:rFonts w:asciiTheme="majorHAnsi" w:hAnsiTheme="majorHAnsi" w:cstheme="majorHAnsi"/>
+              <w:b/>
+              <w:bCs/>
+            </w:rPr>
+            <w:t>3.6 Verweis auf das Lastenheft</w:t>
+          </w:r>
+        </w:p>
+        <w:p>
+          <w:pPr>
+            <w:spacing w:line="360" w:lineRule="auto"/>
+            <w:jc w:val="both"/>
+            <w:rPr>
+              <w:rFonts w:asciiTheme="majorHAnsi" w:hAnsiTheme="majorHAnsi" w:cstheme="majorHAnsi"/>
+            </w:rPr>
+          </w:pPr>
+          <w:r>
+            <w:rPr>
+              <w:rFonts w:asciiTheme="majorHAnsi" w:hAnsiTheme="majorHAnsi" w:cstheme="majorHAnsi"/>
+            </w:rPr>
+            <w:lastRenderedPageBreak/>
+            <w:t>Alle funktionalen und nicht-funktionalen Anforderungen sind im Anhang A4 – Lastenheft detailliert beschrieben. Das Lastenheft definiert Muss- und Kann-Kriterien sowie Abgrenzungen des Projekts und bildet die Grundlage für die Abnahme.</w:t>
+          </w:r>
+        </w:p>
+        <w:p>
+          <w:pPr>
+            <w:rPr>
+              <w:rFonts w:asciiTheme="majorHAnsi" w:hAnsiTheme="majorHAnsi" w:cstheme="majorHAnsi"/>
+            </w:rPr>
+          </w:pPr>
+          <w:r>
+            <w:rPr>
+              <w:rFonts w:asciiTheme="majorHAnsi" w:hAnsiTheme="majorHAnsi" w:cstheme="majorHAnsi"/>
+            </w:rPr>
+            <w:t xml:space="preserve">¹ </w:t>
+          </w:r>
+          <w:proofErr w:type="gramStart"/>
+          <w:r>
+            <w:rPr>
+              <w:rFonts w:asciiTheme="majorHAnsi" w:hAnsiTheme="majorHAnsi" w:cstheme="majorHAnsi"/>
+            </w:rPr>
+            <w:t>IAD Bildungszentrum</w:t>
+          </w:r>
+          <w:proofErr w:type="gramEnd"/>
+          <w:r>
+            <w:rPr>
+              <w:rFonts w:asciiTheme="majorHAnsi" w:hAnsiTheme="majorHAnsi" w:cstheme="majorHAnsi"/>
+            </w:rPr>
+            <w:t xml:space="preserve"> Marburg GmbH – https://www.iad-bildung.de</w:t>
+          </w:r>
+          <w:r>
+            <w:rPr>
+              <w:rFonts w:asciiTheme="majorHAnsi" w:hAnsiTheme="majorHAnsi" w:cstheme="majorHAnsi"/>
+            </w:rPr>
+            <w:br/>
+            <w:t xml:space="preserve">² draw.io / </w:t>
+          </w:r>
+          <w:proofErr w:type="spellStart"/>
+          <w:r>
+            <w:rPr>
+              <w:rFonts w:asciiTheme="majorHAnsi" w:hAnsiTheme="majorHAnsi" w:cstheme="majorHAnsi"/>
+            </w:rPr>
+            <w:t>PlantUML</w:t>
+          </w:r>
+          <w:proofErr w:type="spellEnd"/>
+          <w:r>
+            <w:rPr>
+              <w:rFonts w:asciiTheme="majorHAnsi" w:hAnsiTheme="majorHAnsi" w:cstheme="majorHAnsi"/>
+            </w:rPr>
+            <w:t xml:space="preserve"> – Werkzeuge zur Erstellung von UML-Diagrammen</w:t>
+          </w:r>
+          <w:r>
+            <w:rPr>
+              <w:rFonts w:asciiTheme="majorHAnsi" w:hAnsiTheme="majorHAnsi" w:cstheme="majorHAnsi"/>
+            </w:rPr>
+            <w:br/>
+            <w:t xml:space="preserve">³ </w:t>
+          </w:r>
+          <w:proofErr w:type="spellStart"/>
+          <w:r>
+            <w:rPr>
+              <w:rFonts w:asciiTheme="majorHAnsi" w:hAnsiTheme="majorHAnsi" w:cstheme="majorHAnsi"/>
+            </w:rPr>
+            <w:t>JetBrains</w:t>
+          </w:r>
+          <w:proofErr w:type="spellEnd"/>
+          <w:r>
+            <w:rPr>
+              <w:rFonts w:asciiTheme="majorHAnsi" w:hAnsiTheme="majorHAnsi" w:cstheme="majorHAnsi"/>
+            </w:rPr>
+            <w:t xml:space="preserve"> </w:t>
+          </w:r>
+          <w:proofErr w:type="spellStart"/>
+          <w:r>
+            <w:rPr>
+              <w:rFonts w:asciiTheme="majorHAnsi" w:hAnsiTheme="majorHAnsi" w:cstheme="majorHAnsi"/>
+            </w:rPr>
+            <w:t>s.r.o</w:t>
+          </w:r>
+          <w:proofErr w:type="spellEnd"/>
+          <w:r>
+            <w:rPr>
+              <w:rFonts w:asciiTheme="majorHAnsi" w:hAnsiTheme="majorHAnsi" w:cstheme="majorHAnsi"/>
+            </w:rPr>
+            <w:t xml:space="preserve">.: </w:t>
+          </w:r>
+          <w:proofErr w:type="spellStart"/>
+          <w:r>
+            <w:rPr>
+              <w:rFonts w:asciiTheme="majorHAnsi" w:hAnsiTheme="majorHAnsi" w:cstheme="majorHAnsi"/>
+            </w:rPr>
+            <w:t>Kotlin</w:t>
+          </w:r>
+          <w:proofErr w:type="spellEnd"/>
+          <w:r>
+            <w:rPr>
+              <w:rFonts w:asciiTheme="majorHAnsi" w:hAnsiTheme="majorHAnsi" w:cstheme="majorHAnsi"/>
+            </w:rPr>
+            <w:t xml:space="preserve"> </w:t>
+          </w:r>
+          <w:proofErr w:type="spellStart"/>
+          <w:r>
+            <w:rPr>
+              <w:rFonts w:asciiTheme="majorHAnsi" w:hAnsiTheme="majorHAnsi" w:cstheme="majorHAnsi"/>
+            </w:rPr>
+            <w:t>Documentation</w:t>
+          </w:r>
+          <w:proofErr w:type="spellEnd"/>
+          <w:r>
+            <w:rPr>
+              <w:rFonts w:asciiTheme="majorHAnsi" w:hAnsiTheme="majorHAnsi" w:cstheme="majorHAnsi"/>
+            </w:rPr>
+            <w:t>, 2025</w:t>
+          </w:r>
+          <w:r>
+            <w:rPr>
+              <w:rFonts w:asciiTheme="majorHAnsi" w:hAnsiTheme="majorHAnsi" w:cstheme="majorHAnsi"/>
+            </w:rPr>
+            <w:br/>
+            <w:t>⁴ Förderung nach SGB III (Arbeitsagentur Marburg), 2025</w:t>
+          </w:r>
+        </w:p>
+        <w:p>
+          <w:pPr>
+            <w:spacing w:line="360" w:lineRule="auto"/>
+            <w:jc w:val="both"/>
+            <w:rPr>
+              <w:rFonts w:asciiTheme="majorHAnsi" w:hAnsiTheme="majorHAnsi" w:cstheme="majorHAnsi"/>
+            </w:rPr>
+          </w:pPr>
+        </w:p>
+        <w:p>
+          <w:pPr>
+            <w:spacing w:line="360" w:lineRule="auto"/>
+            <w:jc w:val="both"/>
+            <w:rPr>
+              <w:rFonts w:asciiTheme="majorHAnsi" w:hAnsiTheme="majorHAnsi" w:cstheme="majorHAnsi"/>
+            </w:rPr>
+          </w:pPr>
+        </w:p>
+        <w:p>
+          <w:pPr>
+            <w:rPr>
+              <w:rFonts w:asciiTheme="majorHAnsi" w:hAnsiTheme="majorHAnsi" w:cstheme="majorHAnsi"/>
+            </w:rPr>
+          </w:pPr>
+          <w:r>
+            <w:rPr>
+              <w:rFonts w:cstheme="majorHAnsi"/>
             </w:rPr>
             <w:br/>
           </w:r>
@@ -2439,8 +3154,8 @@
     </w:sdt>
     <w:p/>
     <w:sectPr>
-      <w:headerReference w:type="default" r:id="rId11"/>
-      <w:footerReference w:type="default" r:id="rId12"/>
+      <w:headerReference w:type="default" r:id="rId12"/>
+      <w:footerReference w:type="default" r:id="rId13"/>
       <w:pgSz w:w="11906" w:h="16838"/>
       <w:pgMar w:top="1417" w:right="1417" w:bottom="1134" w:left="1417" w:header="708" w:footer="708" w:gutter="0"/>
       <w:pgNumType w:start="0"/>
@@ -2453,7 +3168,7 @@
 </file>
 
 <file path=word/endnotes.xml><?xml version="1.0" encoding="utf-8"?>
-<w:endnotes xmlns:wpc="http://schemas.microsoft.com/office/word/2010/wordprocessingCanvas" xmlns:cx="http://schemas.microsoft.com/office/drawing/2014/chartex" xmlns:cx1="http://schemas.microsoft.com/office/drawing/2015/9/8/chartex" xmlns:cx2="http://schemas.microsoft.com/office/drawing/2015/10/21/chartex" xmlns:cx3="http://schemas.microsoft.com/office/drawing/2016/5/9/chartex" xmlns:cx4="http://schemas.microsoft.com/office/drawing/2016/5/10/chartex" xmlns:cx5="http://schemas.microsoft.com/office/drawing/2016/5/11/chartex" xmlns:cx6="http://schemas.microsoft.com/office/drawing/2016/5/12/chartex" xmlns:cx7="http://schemas.microsoft.com/office/drawing/2016/5/13/chartex" xmlns:cx8="http://schemas.microsoft.com/office/drawing/2016/5/14/chartex" xmlns:mc="http://schemas.openxmlformats.org/markup-compatibility/2006" xmlns:aink="http://schemas.microsoft.com/office/drawing/2016/ink" xmlns:am3d="http://schemas.microsoft.com/office/drawing/2017/model3d" xmlns:o="urn:schemas-microsoft-com:office:office" xmlns:r="http://schemas.openxmlformats.org/officeDocument/2006/relationships" xmlns:m="http://schemas.openxmlformats.org/officeDocument/2006/math" xmlns:v="urn:schemas-microsoft-com:vml" xmlns:wp14="http://schemas.microsoft.com/office/word/2010/wordprocessingDrawing" xmlns:wp="http://schemas.openxmlformats.org/drawingml/2006/wordprocessingDrawing" xmlns:w10="urn:schemas-microsoft-com:office:word" xmlns:w="http://schemas.openxmlformats.org/wordprocessingml/2006/main" xmlns:w14="http://schemas.microsoft.com/office/word/2010/wordml" xmlns:w15="http://schemas.microsoft.com/office/word/2012/wordml" xmlns:w16cid="http://schemas.microsoft.com/office/word/2016/wordml/cid" xmlns:w16se="http://schemas.microsoft.com/office/word/2015/wordml/symex" xmlns:wpg="http://schemas.microsoft.com/office/word/2010/wordprocessingGroup" xmlns:wpi="http://schemas.microsoft.com/office/word/2010/wordprocessingInk" xmlns:wne="http://schemas.microsoft.com/office/word/2006/wordml" xmlns:wps="http://schemas.microsoft.com/office/word/2010/wordprocessingShape" mc:Ignorable="w14 w15 w16se w16cid wp14">
+<w:endnotes xmlns:wpc="http://schemas.microsoft.com/office/word/2010/wordprocessingCanvas" xmlns:cx="http://schemas.microsoft.com/office/drawing/2014/chartex" xmlns:cx1="http://schemas.microsoft.com/office/drawing/2015/9/8/chartex" xmlns:cx2="http://schemas.microsoft.com/office/drawing/2015/10/21/chartex" xmlns:cx3="http://schemas.microsoft.com/office/drawing/2016/5/9/chartex" xmlns:cx4="http://schemas.microsoft.com/office/drawing/2016/5/10/chartex" xmlns:cx5="http://schemas.microsoft.com/office/drawing/2016/5/11/chartex" xmlns:cx6="http://schemas.microsoft.com/office/drawing/2016/5/12/chartex" xmlns:cx7="http://schemas.microsoft.com/office/drawing/2016/5/13/chartex" xmlns:cx8="http://schemas.microsoft.com/office/drawing/2016/5/14/chartex" xmlns:mc="http://schemas.openxmlformats.org/markup-compatibility/2006" xmlns:aink="http://schemas.microsoft.com/office/drawing/2016/ink" xmlns:am3d="http://schemas.microsoft.com/office/drawing/2017/model3d" xmlns:o="urn:schemas-microsoft-com:office:office" xmlns:oel="http://schemas.microsoft.com/office/2019/extlst" xmlns:r="http://schemas.openxmlformats.org/officeDocument/2006/relationships" xmlns:m="http://schemas.openxmlformats.org/officeDocument/2006/math" xmlns:v="urn:schemas-microsoft-com:vml" xmlns:wp14="http://schemas.microsoft.com/office/word/2010/wordprocessingDrawing" xmlns:wp="http://schemas.openxmlformats.org/drawingml/2006/wordprocessingDrawing" xmlns:w10="urn:schemas-microsoft-com:office:word" xmlns:w="http://schemas.openxmlformats.org/wordprocessingml/2006/main" xmlns:w14="http://schemas.microsoft.com/office/word/2010/wordml" xmlns:w15="http://schemas.microsoft.com/office/word/2012/wordml" xmlns:w16cex="http://schemas.microsoft.com/office/word/2018/wordml/cex" xmlns:w16cid="http://schemas.microsoft.com/office/word/2016/wordml/cid" xmlns:w16="http://schemas.microsoft.com/office/word/2018/wordml" xmlns:w16du="http://schemas.microsoft.com/office/word/2023/wordml/word16du" xmlns:w16sdtdh="http://schemas.microsoft.com/office/word/2020/wordml/sdtdatahash" xmlns:w16sdtfl="http://schemas.microsoft.com/office/word/2024/wordml/sdtformatlock" xmlns:w16se="http://schemas.microsoft.com/office/word/2015/wordml/symex" xmlns:wpg="http://schemas.microsoft.com/office/word/2010/wordprocessingGroup" xmlns:wpi="http://schemas.microsoft.com/office/word/2010/wordprocessingInk" xmlns:wne="http://schemas.microsoft.com/office/word/2006/wordml" xmlns:wps="http://schemas.microsoft.com/office/word/2010/wordprocessingShape" mc:Ignorable="w14 w15 w16se w16cid w16 w16cex w16sdtdh w16sdtfl w16du wp14">
   <w:endnote w:type="separator" w:id="-1">
     <w:p>
       <w:pPr>
@@ -2478,7 +3193,7 @@
 </file>
 
 <file path=word/footer1.xml><?xml version="1.0" encoding="utf-8"?>
-<w:ftr xmlns:wpc="http://schemas.microsoft.com/office/word/2010/wordprocessingCanvas" xmlns:cx="http://schemas.microsoft.com/office/drawing/2014/chartex" xmlns:cx1="http://schemas.microsoft.com/office/drawing/2015/9/8/chartex" xmlns:cx2="http://schemas.microsoft.com/office/drawing/2015/10/21/chartex" xmlns:cx3="http://schemas.microsoft.com/office/drawing/2016/5/9/chartex" xmlns:cx4="http://schemas.microsoft.com/office/drawing/2016/5/10/chartex" xmlns:cx5="http://schemas.microsoft.com/office/drawing/2016/5/11/chartex" xmlns:cx6="http://schemas.microsoft.com/office/drawing/2016/5/12/chartex" xmlns:cx7="http://schemas.microsoft.com/office/drawing/2016/5/13/chartex" xmlns:cx8="http://schemas.microsoft.com/office/drawing/2016/5/14/chartex" xmlns:mc="http://schemas.openxmlformats.org/markup-compatibility/2006" xmlns:aink="http://schemas.microsoft.com/office/drawing/2016/ink" xmlns:am3d="http://schemas.microsoft.com/office/drawing/2017/model3d" xmlns:o="urn:schemas-microsoft-com:office:office" xmlns:r="http://schemas.openxmlformats.org/officeDocument/2006/relationships" xmlns:m="http://schemas.openxmlformats.org/officeDocument/2006/math" xmlns:v="urn:schemas-microsoft-com:vml" xmlns:wp14="http://schemas.microsoft.com/office/word/2010/wordprocessingDrawing" xmlns:wp="http://schemas.openxmlformats.org/drawingml/2006/wordprocessingDrawing" xmlns:w10="urn:schemas-microsoft-com:office:word" xmlns:w="http://schemas.openxmlformats.org/wordprocessingml/2006/main" xmlns:w14="http://schemas.microsoft.com/office/word/2010/wordml" xmlns:w15="http://schemas.microsoft.com/office/word/2012/wordml" xmlns:w16cid="http://schemas.microsoft.com/office/word/2016/wordml/cid" xmlns:w16se="http://schemas.microsoft.com/office/word/2015/wordml/symex" xmlns:wpg="http://schemas.microsoft.com/office/word/2010/wordprocessingGroup" xmlns:wpi="http://schemas.microsoft.com/office/word/2010/wordprocessingInk" xmlns:wne="http://schemas.microsoft.com/office/word/2006/wordml" xmlns:wps="http://schemas.microsoft.com/office/word/2010/wordprocessingShape" mc:Ignorable="w14 w15 w16se w16cid wp14">
+<w:ftr xmlns:wpc="http://schemas.microsoft.com/office/word/2010/wordprocessingCanvas" xmlns:cx="http://schemas.microsoft.com/office/drawing/2014/chartex" xmlns:cx1="http://schemas.microsoft.com/office/drawing/2015/9/8/chartex" xmlns:cx2="http://schemas.microsoft.com/office/drawing/2015/10/21/chartex" xmlns:cx3="http://schemas.microsoft.com/office/drawing/2016/5/9/chartex" xmlns:cx4="http://schemas.microsoft.com/office/drawing/2016/5/10/chartex" xmlns:cx5="http://schemas.microsoft.com/office/drawing/2016/5/11/chartex" xmlns:cx6="http://schemas.microsoft.com/office/drawing/2016/5/12/chartex" xmlns:cx7="http://schemas.microsoft.com/office/drawing/2016/5/13/chartex" xmlns:cx8="http://schemas.microsoft.com/office/drawing/2016/5/14/chartex" xmlns:mc="http://schemas.openxmlformats.org/markup-compatibility/2006" xmlns:aink="http://schemas.microsoft.com/office/drawing/2016/ink" xmlns:am3d="http://schemas.microsoft.com/office/drawing/2017/model3d" xmlns:o="urn:schemas-microsoft-com:office:office" xmlns:oel="http://schemas.microsoft.com/office/2019/extlst" xmlns:r="http://schemas.openxmlformats.org/officeDocument/2006/relationships" xmlns:m="http://schemas.openxmlformats.org/officeDocument/2006/math" xmlns:v="urn:schemas-microsoft-com:vml" xmlns:wp14="http://schemas.microsoft.com/office/word/2010/wordprocessingDrawing" xmlns:wp="http://schemas.openxmlformats.org/drawingml/2006/wordprocessingDrawing" xmlns:w10="urn:schemas-microsoft-com:office:word" xmlns:w="http://schemas.openxmlformats.org/wordprocessingml/2006/main" xmlns:w14="http://schemas.microsoft.com/office/word/2010/wordml" xmlns:w15="http://schemas.microsoft.com/office/word/2012/wordml" xmlns:w16cex="http://schemas.microsoft.com/office/word/2018/wordml/cex" xmlns:w16cid="http://schemas.microsoft.com/office/word/2016/wordml/cid" xmlns:w16="http://schemas.microsoft.com/office/word/2018/wordml" xmlns:w16du="http://schemas.microsoft.com/office/word/2023/wordml/word16du" xmlns:w16sdtdh="http://schemas.microsoft.com/office/word/2020/wordml/sdtdatahash" xmlns:w16sdtfl="http://schemas.microsoft.com/office/word/2024/wordml/sdtformatlock" xmlns:w16se="http://schemas.microsoft.com/office/word/2015/wordml/symex" xmlns:wpg="http://schemas.microsoft.com/office/word/2010/wordprocessingGroup" xmlns:wpi="http://schemas.microsoft.com/office/word/2010/wordprocessingInk" xmlns:wne="http://schemas.microsoft.com/office/word/2006/wordml" xmlns:wps="http://schemas.microsoft.com/office/word/2010/wordprocessingShape" mc:Ignorable="w14 w15 w16se w16cid w16 w16cex w16sdtdh w16sdtfl w16du wp14">
   <w:sdt>
     <w:sdtPr>
       <w:id w:val="605545887"/>
@@ -2487,11 +3202,17 @@
         <w:docPartUnique/>
       </w:docPartObj>
     </w:sdtPr>
-    <w:sdtEndPr/>
     <w:sdtContent>
       <w:p>
         <w:pPr>
-          <w:pStyle w:val="Fuzeile"/>
+          <w:rPr>
+            <w:rFonts w:asciiTheme="majorHAnsi" w:hAnsiTheme="majorHAnsi" w:cstheme="majorHAnsi"/>
+          </w:rPr>
+        </w:pPr>
+      </w:p>
+      <w:p>
+        <w:pPr>
+          <w:pStyle w:val="Pieddepage"/>
         </w:pPr>
         <w:r>
           <w:rPr>
@@ -2500,7 +3221,7 @@
           <mc:AlternateContent>
             <mc:Choice Requires="wps">
               <w:drawing>
-                <wp:anchor distT="0" distB="0" distL="114300" distR="114300" simplePos="0" relativeHeight="251660288" behindDoc="0" locked="0" layoutInCell="0" allowOverlap="1">
+                <wp:anchor distT="0" distB="0" distL="114300" distR="114300" simplePos="0" relativeHeight="251660288" behindDoc="0" locked="0" layoutInCell="0" allowOverlap="1" wp14:anchorId="5B19BDC3" wp14:editId="0591C44D">
                   <wp:simplePos x="0" y="0"/>
                   <wp:positionH relativeFrom="rightMargin">
                     <wp:align>left</wp:align>
@@ -2601,7 +3322,7 @@
             </mc:Choice>
             <mc:Fallback>
               <w:pict>
-                <v:shapetype id="_x0000_t65" coordsize="21600,21600" o:spt="65" adj="18900" path="m,l,21600@0,21600,21600@0,21600,xem@0,21600nfl@3@5c@7@9@11@13,21600@0e">
+                <v:shapetype w14:anchorId="5B19BDC3" id="_x0000_t65" coordsize="21600,21600" o:spt="65" adj="18900" path="m,l,21600@0,21600,21600@0,21600,xem@0,21600nfl@3@5c@7@9@11@13,21600@0e">
                   <v:formulas>
                     <v:f eqn="val #0"/>
                     <v:f eqn="sum 21600 0 @0"/>
@@ -2624,7 +3345,7 @@
                   </v:handles>
                   <o:complex v:ext="view"/>
                 </v:shapetype>
-                <v:shape id="Rechteck: gefaltete Ecke 5" o:spid="_x0000_s1027" type="#_x0000_t65" style="position:absolute;margin-left:0;margin-top:0;width:29pt;height:21.6pt;z-index:251660288;visibility:visible;mso-wrap-style:square;mso-width-percent:0;mso-height-percent:0;mso-top-percent:70;mso-wrap-distance-left:9pt;mso-wrap-distance-top:0;mso-wrap-distance-right:9pt;mso-wrap-distance-bottom:0;mso-position-horizontal:left;mso-position-horizontal-relative:right-margin-area;mso-position-vertical-relative:bottom-margin-area;mso-width-percent:0;mso-height-percent:0;mso-top-percent:70;mso-width-relative:page;mso-height-relative:page;v-text-anchor:top" o:gfxdata="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" o:allowincell="f" adj="14135" strokecolor="gray" strokeweight=".25pt">
+                <v:shape id="Rechteck: gefaltete Ecke 5" o:spid="_x0000_s1027" type="#_x0000_t65" style="position:absolute;margin-left:0;margin-top:0;width:29pt;height:21.6pt;z-index:251660288;visibility:visible;mso-wrap-style:square;mso-width-percent:0;mso-height-percent:0;mso-top-percent:70;mso-wrap-distance-left:9pt;mso-wrap-distance-top:0;mso-wrap-distance-right:9pt;mso-wrap-distance-bottom:0;mso-position-horizontal:left;mso-position-horizontal-relative:right-margin-area;mso-position-vertical-relative:bottom-margin-area;mso-width-percent:0;mso-height-percent:0;mso-top-percent:70;mso-width-relative:page;mso-height-relative:page;v-text-anchor:top" o:gfxdata="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" o:allowincell="f" adj="14135" strokecolor="gray" strokeweight=".25pt">
                   <v:textbox>
                     <w:txbxContent>
                       <w:p>
@@ -2667,12 +3388,17 @@
           <w:t xml:space="preserve"> </w:t>
         </w:r>
         <w:r>
-          <w:t>Josiane Kanouo Maneyo</w:t>
+          <w:t xml:space="preserve">Josiane Kanouo </w:t>
         </w:r>
+        <w:proofErr w:type="spellStart"/>
+        <w:r>
+          <w:t>Maneyo</w:t>
+        </w:r>
+        <w:proofErr w:type="spellEnd"/>
       </w:p>
       <w:p>
         <w:pPr>
-          <w:pStyle w:val="Fuzeile"/>
+          <w:pStyle w:val="Pieddepage"/>
         </w:pPr>
       </w:p>
     </w:sdtContent>
@@ -2681,7 +3407,7 @@
 </file>
 
 <file path=word/footnotes.xml><?xml version="1.0" encoding="utf-8"?>
-<w:footnotes xmlns:wpc="http://schemas.microsoft.com/office/word/2010/wordprocessingCanvas" xmlns:cx="http://schemas.microsoft.com/office/drawing/2014/chartex" xmlns:cx1="http://schemas.microsoft.com/office/drawing/2015/9/8/chartex" xmlns:cx2="http://schemas.microsoft.com/office/drawing/2015/10/21/chartex" xmlns:cx3="http://schemas.microsoft.com/office/drawing/2016/5/9/chartex" xmlns:cx4="http://schemas.microsoft.com/office/drawing/2016/5/10/chartex" xmlns:cx5="http://schemas.microsoft.com/office/drawing/2016/5/11/chartex" xmlns:cx6="http://schemas.microsoft.com/office/drawing/2016/5/12/chartex" xmlns:cx7="http://schemas.microsoft.com/office/drawing/2016/5/13/chartex" xmlns:cx8="http://schemas.microsoft.com/office/drawing/2016/5/14/chartex" xmlns:mc="http://schemas.openxmlformats.org/markup-compatibility/2006" xmlns:aink="http://schemas.microsoft.com/office/drawing/2016/ink" xmlns:am3d="http://schemas.microsoft.com/office/drawing/2017/model3d" xmlns:o="urn:schemas-microsoft-com:office:office" xmlns:r="http://schemas.openxmlformats.org/officeDocument/2006/relationships" xmlns:m="http://schemas.openxmlformats.org/officeDocument/2006/math" xmlns:v="urn:schemas-microsoft-com:vml" xmlns:wp14="http://schemas.microsoft.com/office/word/2010/wordprocessingDrawing" xmlns:wp="http://schemas.openxmlformats.org/drawingml/2006/wordprocessingDrawing" xmlns:w10="urn:schemas-microsoft-com:office:word" xmlns:w="http://schemas.openxmlformats.org/wordprocessingml/2006/main" xmlns:w14="http://schemas.microsoft.com/office/word/2010/wordml" xmlns:w15="http://schemas.microsoft.com/office/word/2012/wordml" xmlns:w16cid="http://schemas.microsoft.com/office/word/2016/wordml/cid" xmlns:w16se="http://schemas.microsoft.com/office/word/2015/wordml/symex" xmlns:wpg="http://schemas.microsoft.com/office/word/2010/wordprocessingGroup" xmlns:wpi="http://schemas.microsoft.com/office/word/2010/wordprocessingInk" xmlns:wne="http://schemas.microsoft.com/office/word/2006/wordml" xmlns:wps="http://schemas.microsoft.com/office/word/2010/wordprocessingShape" mc:Ignorable="w14 w15 w16se w16cid wp14">
+<w:footnotes xmlns:wpc="http://schemas.microsoft.com/office/word/2010/wordprocessingCanvas" xmlns:cx="http://schemas.microsoft.com/office/drawing/2014/chartex" xmlns:cx1="http://schemas.microsoft.com/office/drawing/2015/9/8/chartex" xmlns:cx2="http://schemas.microsoft.com/office/drawing/2015/10/21/chartex" xmlns:cx3="http://schemas.microsoft.com/office/drawing/2016/5/9/chartex" xmlns:cx4="http://schemas.microsoft.com/office/drawing/2016/5/10/chartex" xmlns:cx5="http://schemas.microsoft.com/office/drawing/2016/5/11/chartex" xmlns:cx6="http://schemas.microsoft.com/office/drawing/2016/5/12/chartex" xmlns:cx7="http://schemas.microsoft.com/office/drawing/2016/5/13/chartex" xmlns:cx8="http://schemas.microsoft.com/office/drawing/2016/5/14/chartex" xmlns:mc="http://schemas.openxmlformats.org/markup-compatibility/2006" xmlns:aink="http://schemas.microsoft.com/office/drawing/2016/ink" xmlns:am3d="http://schemas.microsoft.com/office/drawing/2017/model3d" xmlns:o="urn:schemas-microsoft-com:office:office" xmlns:oel="http://schemas.microsoft.com/office/2019/extlst" xmlns:r="http://schemas.openxmlformats.org/officeDocument/2006/relationships" xmlns:m="http://schemas.openxmlformats.org/officeDocument/2006/math" xmlns:v="urn:schemas-microsoft-com:vml" xmlns:wp14="http://schemas.microsoft.com/office/word/2010/wordprocessingDrawing" xmlns:wp="http://schemas.openxmlformats.org/drawingml/2006/wordprocessingDrawing" xmlns:w10="urn:schemas-microsoft-com:office:word" xmlns:w="http://schemas.openxmlformats.org/wordprocessingml/2006/main" xmlns:w14="http://schemas.microsoft.com/office/word/2010/wordml" xmlns:w15="http://schemas.microsoft.com/office/word/2012/wordml" xmlns:w16cex="http://schemas.microsoft.com/office/word/2018/wordml/cex" xmlns:w16cid="http://schemas.microsoft.com/office/word/2016/wordml/cid" xmlns:w16="http://schemas.microsoft.com/office/word/2018/wordml" xmlns:w16du="http://schemas.microsoft.com/office/word/2023/wordml/word16du" xmlns:w16sdtdh="http://schemas.microsoft.com/office/word/2020/wordml/sdtdatahash" xmlns:w16sdtfl="http://schemas.microsoft.com/office/word/2024/wordml/sdtformatlock" xmlns:w16se="http://schemas.microsoft.com/office/word/2015/wordml/symex" xmlns:wpg="http://schemas.microsoft.com/office/word/2010/wordprocessingGroup" xmlns:wpi="http://schemas.microsoft.com/office/word/2010/wordprocessingInk" xmlns:wne="http://schemas.microsoft.com/office/word/2006/wordml" xmlns:wps="http://schemas.microsoft.com/office/word/2010/wordprocessingShape" mc:Ignorable="w14 w15 w16se w16cid w16 w16cex w16sdtdh w16sdtfl w16du wp14">
   <w:footnote w:type="separator" w:id="-1">
     <w:p>
       <w:pPr>
@@ -2706,17 +3432,17 @@
 </file>
 
 <file path=word/header1.xml><?xml version="1.0" encoding="utf-8"?>
-<w:hdr xmlns:wpc="http://schemas.microsoft.com/office/word/2010/wordprocessingCanvas" xmlns:cx="http://schemas.microsoft.com/office/drawing/2014/chartex" xmlns:cx1="http://schemas.microsoft.com/office/drawing/2015/9/8/chartex" xmlns:cx2="http://schemas.microsoft.com/office/drawing/2015/10/21/chartex" xmlns:cx3="http://schemas.microsoft.com/office/drawing/2016/5/9/chartex" xmlns:cx4="http://schemas.microsoft.com/office/drawing/2016/5/10/chartex" xmlns:cx5="http://schemas.microsoft.com/office/drawing/2016/5/11/chartex" xmlns:cx6="http://schemas.microsoft.com/office/drawing/2016/5/12/chartex" xmlns:cx7="http://schemas.microsoft.com/office/drawing/2016/5/13/chartex" xmlns:cx8="http://schemas.microsoft.com/office/drawing/2016/5/14/chartex" xmlns:mc="http://schemas.openxmlformats.org/markup-compatibility/2006" xmlns:aink="http://schemas.microsoft.com/office/drawing/2016/ink" xmlns:am3d="http://schemas.microsoft.com/office/drawing/2017/model3d" xmlns:o="urn:schemas-microsoft-com:office:office" xmlns:r="http://schemas.openxmlformats.org/officeDocument/2006/relationships" xmlns:m="http://schemas.openxmlformats.org/officeDocument/2006/math" xmlns:v="urn:schemas-microsoft-com:vml" xmlns:wp14="http://schemas.microsoft.com/office/word/2010/wordprocessingDrawing" xmlns:wp="http://schemas.openxmlformats.org/drawingml/2006/wordprocessingDrawing" xmlns:w10="urn:schemas-microsoft-com:office:word" xmlns:w="http://schemas.openxmlformats.org/wordprocessingml/2006/main" xmlns:w14="http://schemas.microsoft.com/office/word/2010/wordml" xmlns:w15="http://schemas.microsoft.com/office/word/2012/wordml" xmlns:w16cid="http://schemas.microsoft.com/office/word/2016/wordml/cid" xmlns:w16se="http://schemas.microsoft.com/office/word/2015/wordml/symex" xmlns:wpg="http://schemas.microsoft.com/office/word/2010/wordprocessingGroup" xmlns:wpi="http://schemas.microsoft.com/office/word/2010/wordprocessingInk" xmlns:wne="http://schemas.microsoft.com/office/word/2006/wordml" xmlns:wps="http://schemas.microsoft.com/office/word/2010/wordprocessingShape" mc:Ignorable="w14 w15 w16se w16cid wp14">
+<w:hdr xmlns:wpc="http://schemas.microsoft.com/office/word/2010/wordprocessingCanvas" xmlns:cx="http://schemas.microsoft.com/office/drawing/2014/chartex" xmlns:cx1="http://schemas.microsoft.com/office/drawing/2015/9/8/chartex" xmlns:cx2="http://schemas.microsoft.com/office/drawing/2015/10/21/chartex" xmlns:cx3="http://schemas.microsoft.com/office/drawing/2016/5/9/chartex" xmlns:cx4="http://schemas.microsoft.com/office/drawing/2016/5/10/chartex" xmlns:cx5="http://schemas.microsoft.com/office/drawing/2016/5/11/chartex" xmlns:cx6="http://schemas.microsoft.com/office/drawing/2016/5/12/chartex" xmlns:cx7="http://schemas.microsoft.com/office/drawing/2016/5/13/chartex" xmlns:cx8="http://schemas.microsoft.com/office/drawing/2016/5/14/chartex" xmlns:mc="http://schemas.openxmlformats.org/markup-compatibility/2006" xmlns:aink="http://schemas.microsoft.com/office/drawing/2016/ink" xmlns:am3d="http://schemas.microsoft.com/office/drawing/2017/model3d" xmlns:o="urn:schemas-microsoft-com:office:office" xmlns:oel="http://schemas.microsoft.com/office/2019/extlst" xmlns:r="http://schemas.openxmlformats.org/officeDocument/2006/relationships" xmlns:m="http://schemas.openxmlformats.org/officeDocument/2006/math" xmlns:v="urn:schemas-microsoft-com:vml" xmlns:wp14="http://schemas.microsoft.com/office/word/2010/wordprocessingDrawing" xmlns:wp="http://schemas.openxmlformats.org/drawingml/2006/wordprocessingDrawing" xmlns:w10="urn:schemas-microsoft-com:office:word" xmlns:w="http://schemas.openxmlformats.org/wordprocessingml/2006/main" xmlns:w14="http://schemas.microsoft.com/office/word/2010/wordml" xmlns:w15="http://schemas.microsoft.com/office/word/2012/wordml" xmlns:w16cex="http://schemas.microsoft.com/office/word/2018/wordml/cex" xmlns:w16cid="http://schemas.microsoft.com/office/word/2016/wordml/cid" xmlns:w16="http://schemas.microsoft.com/office/word/2018/wordml" xmlns:w16du="http://schemas.microsoft.com/office/word/2023/wordml/word16du" xmlns:w16sdtdh="http://schemas.microsoft.com/office/word/2020/wordml/sdtdatahash" xmlns:w16sdtfl="http://schemas.microsoft.com/office/word/2024/wordml/sdtformatlock" xmlns:w16se="http://schemas.microsoft.com/office/word/2015/wordml/symex" xmlns:wpg="http://schemas.microsoft.com/office/word/2010/wordprocessingGroup" xmlns:wpi="http://schemas.microsoft.com/office/word/2010/wordprocessingInk" xmlns:wne="http://schemas.microsoft.com/office/word/2006/wordml" xmlns:wps="http://schemas.microsoft.com/office/word/2010/wordprocessingShape" mc:Ignorable="w14 w15 w16se w16cid w16 w16cex w16sdtdh w16sdtfl w16du wp14">
   <w:p>
     <w:pPr>
-      <w:pStyle w:val="Kopfzeile"/>
+      <w:pStyle w:val="En-tte"/>
     </w:pPr>
     <w:r>
       <w:rPr>
         <w:noProof/>
       </w:rPr>
       <w:drawing>
-        <wp:anchor distT="0" distB="0" distL="114300" distR="114300" simplePos="0" relativeHeight="251658240" behindDoc="1" locked="0" layoutInCell="1" allowOverlap="1" wp14:anchorId="02EB8C1A">
+        <wp:anchor distT="0" distB="0" distL="114300" distR="114300" simplePos="0" relativeHeight="251658240" behindDoc="1" locked="0" layoutInCell="1" allowOverlap="1" wp14:anchorId="02EB8C1A" wp14:editId="5A4D8ACC">
           <wp:simplePos x="0" y="0"/>
           <wp:positionH relativeFrom="margin">
             <wp:align>right</wp:align>
@@ -2793,7 +3519,7 @@
   </w:p>
   <w:p>
     <w:pPr>
-      <w:pStyle w:val="Kopfzeile"/>
+      <w:pStyle w:val="En-tte"/>
     </w:pPr>
     <w:r>
       <w:t xml:space="preserve"> zur digitalen Übung und Auswertung von UML-Lerninhalten mit</w:t>
@@ -2804,7 +3530,7 @@
   </w:p>
   <w:p>
     <w:pPr>
-      <w:pStyle w:val="Kopfzeile"/>
+      <w:pStyle w:val="En-tte"/>
     </w:pPr>
     <w:r>
       <w:t xml:space="preserve"> </w:t>
@@ -2820,7 +3546,7 @@
   </w:p>
   <w:p>
     <w:pPr>
-      <w:pStyle w:val="Kopfzeile"/>
+      <w:pStyle w:val="En-tte"/>
     </w:pPr>
     <w:r>
       <w:rPr>
@@ -2829,7 +3555,7 @@
       <mc:AlternateContent>
         <mc:Choice Requires="wps">
           <w:drawing>
-            <wp:anchor distT="0" distB="0" distL="114300" distR="114300" simplePos="0" relativeHeight="251661312" behindDoc="0" locked="0" layoutInCell="1" allowOverlap="1">
+            <wp:anchor distT="0" distB="0" distL="114300" distR="114300" simplePos="0" relativeHeight="251661312" behindDoc="0" locked="0" layoutInCell="1" allowOverlap="1" wp14:anchorId="6BD291FE" wp14:editId="0837ADF8">
               <wp:simplePos x="0" y="0"/>
               <wp:positionH relativeFrom="column">
                 <wp:posOffset>-118744</wp:posOffset>
@@ -2896,7 +3622,7 @@
 </file>
 
 <file path=word/numbering.xml><?xml version="1.0" encoding="utf-8"?>
-<w:numbering xmlns:wpc="http://schemas.microsoft.com/office/word/2010/wordprocessingCanvas" xmlns:cx="http://schemas.microsoft.com/office/drawing/2014/chartex" xmlns:cx1="http://schemas.microsoft.com/office/drawing/2015/9/8/chartex" xmlns:cx2="http://schemas.microsoft.com/office/drawing/2015/10/21/chartex" xmlns:cx3="http://schemas.microsoft.com/office/drawing/2016/5/9/chartex" xmlns:cx4="http://schemas.microsoft.com/office/drawing/2016/5/10/chartex" xmlns:cx5="http://schemas.microsoft.com/office/drawing/2016/5/11/chartex" xmlns:cx6="http://schemas.microsoft.com/office/drawing/2016/5/12/chartex" xmlns:cx7="http://schemas.microsoft.com/office/drawing/2016/5/13/chartex" xmlns:cx8="http://schemas.microsoft.com/office/drawing/2016/5/14/chartex" xmlns:mc="http://schemas.openxmlformats.org/markup-compatibility/2006" xmlns:aink="http://schemas.microsoft.com/office/drawing/2016/ink" xmlns:am3d="http://schemas.microsoft.com/office/drawing/2017/model3d" xmlns:o="urn:schemas-microsoft-com:office:office" xmlns:r="http://schemas.openxmlformats.org/officeDocument/2006/relationships" xmlns:m="http://schemas.openxmlformats.org/officeDocument/2006/math" xmlns:v="urn:schemas-microsoft-com:vml" xmlns:wp14="http://schemas.microsoft.com/office/word/2010/wordprocessingDrawing" xmlns:wp="http://schemas.openxmlformats.org/drawingml/2006/wordprocessingDrawing" xmlns:w10="urn:schemas-microsoft-com:office:word" xmlns:w="http://schemas.openxmlformats.org/wordprocessingml/2006/main" xmlns:w14="http://schemas.microsoft.com/office/word/2010/wordml" xmlns:w15="http://schemas.microsoft.com/office/word/2012/wordml" xmlns:w16cid="http://schemas.microsoft.com/office/word/2016/wordml/cid" xmlns:w16se="http://schemas.microsoft.com/office/word/2015/wordml/symex" xmlns:wpg="http://schemas.microsoft.com/office/word/2010/wordprocessingGroup" xmlns:wpi="http://schemas.microsoft.com/office/word/2010/wordprocessingInk" xmlns:wne="http://schemas.microsoft.com/office/word/2006/wordml" xmlns:wps="http://schemas.microsoft.com/office/word/2010/wordprocessingShape" mc:Ignorable="w14 w15 w16se w16cid wp14">
+<w:numbering xmlns:wpc="http://schemas.microsoft.com/office/word/2010/wordprocessingCanvas" xmlns:cx="http://schemas.microsoft.com/office/drawing/2014/chartex" xmlns:cx1="http://schemas.microsoft.com/office/drawing/2015/9/8/chartex" xmlns:cx2="http://schemas.microsoft.com/office/drawing/2015/10/21/chartex" xmlns:cx3="http://schemas.microsoft.com/office/drawing/2016/5/9/chartex" xmlns:cx4="http://schemas.microsoft.com/office/drawing/2016/5/10/chartex" xmlns:cx5="http://schemas.microsoft.com/office/drawing/2016/5/11/chartex" xmlns:cx6="http://schemas.microsoft.com/office/drawing/2016/5/12/chartex" xmlns:cx7="http://schemas.microsoft.com/office/drawing/2016/5/13/chartex" xmlns:cx8="http://schemas.microsoft.com/office/drawing/2016/5/14/chartex" xmlns:mc="http://schemas.openxmlformats.org/markup-compatibility/2006" xmlns:aink="http://schemas.microsoft.com/office/drawing/2016/ink" xmlns:am3d="http://schemas.microsoft.com/office/drawing/2017/model3d" xmlns:o="urn:schemas-microsoft-com:office:office" xmlns:oel="http://schemas.microsoft.com/office/2019/extlst" xmlns:r="http://schemas.openxmlformats.org/officeDocument/2006/relationships" xmlns:m="http://schemas.openxmlformats.org/officeDocument/2006/math" xmlns:v="urn:schemas-microsoft-com:vml" xmlns:wp14="http://schemas.microsoft.com/office/word/2010/wordprocessingDrawing" xmlns:wp="http://schemas.openxmlformats.org/drawingml/2006/wordprocessingDrawing" xmlns:w10="urn:schemas-microsoft-com:office:word" xmlns:w="http://schemas.openxmlformats.org/wordprocessingml/2006/main" xmlns:w14="http://schemas.microsoft.com/office/word/2010/wordml" xmlns:w15="http://schemas.microsoft.com/office/word/2012/wordml" xmlns:w16cex="http://schemas.microsoft.com/office/word/2018/wordml/cex" xmlns:w16cid="http://schemas.microsoft.com/office/word/2016/wordml/cid" xmlns:w16="http://schemas.microsoft.com/office/word/2018/wordml" xmlns:w16du="http://schemas.microsoft.com/office/word/2023/wordml/word16du" xmlns:w16sdtdh="http://schemas.microsoft.com/office/word/2020/wordml/sdtdatahash" xmlns:w16sdtfl="http://schemas.microsoft.com/office/word/2024/wordml/sdtformatlock" xmlns:w16se="http://schemas.microsoft.com/office/word/2015/wordml/symex" xmlns:wpg="http://schemas.microsoft.com/office/word/2010/wordprocessingGroup" xmlns:wpi="http://schemas.microsoft.com/office/word/2010/wordprocessingInk" xmlns:wne="http://schemas.microsoft.com/office/word/2006/wordml" xmlns:wps="http://schemas.microsoft.com/office/word/2010/wordprocessingShape" mc:Ignorable="w14 w15 w16se w16cid w16 w16cex w16sdtdh w16sdtfl w16du wp14">
   <w:abstractNum w:abstractNumId="0" w15:restartNumberingAfterBreak="0">
     <w:nsid w:val="0AC00B6A"/>
     <w:multiLevelType w:val="multilevel"/>
@@ -3010,14 +3736,106 @@
       </w:rPr>
     </w:lvl>
   </w:abstractNum>
-  <w:num w:numId="1">
+  <w:abstractNum w:abstractNumId="1" w15:restartNumberingAfterBreak="0">
+    <w:nsid w:val="73C9464A"/>
+    <w:multiLevelType w:val="hybridMultilevel"/>
+    <w:tmpl w:val="97E00E86"/>
+    <w:lvl w:ilvl="0" w:tplc="633C78F4">
+      <w:start w:val="3"/>
+      <w:numFmt w:val="decimal"/>
+      <w:lvlText w:val="%1"/>
+      <w:lvlJc w:val="left"/>
+      <w:pPr>
+        <w:ind w:left="750" w:hanging="360"/>
+      </w:pPr>
+      <w:rPr>
+        <w:rFonts w:hint="default"/>
+      </w:rPr>
+    </w:lvl>
+    <w:lvl w:ilvl="1" w:tplc="04070019" w:tentative="1">
+      <w:start w:val="1"/>
+      <w:numFmt w:val="lowerLetter"/>
+      <w:lvlText w:val="%2."/>
+      <w:lvlJc w:val="left"/>
+      <w:pPr>
+        <w:ind w:left="1470" w:hanging="360"/>
+      </w:pPr>
+    </w:lvl>
+    <w:lvl w:ilvl="2" w:tplc="0407001B" w:tentative="1">
+      <w:start w:val="1"/>
+      <w:numFmt w:val="lowerRoman"/>
+      <w:lvlText w:val="%3."/>
+      <w:lvlJc w:val="right"/>
+      <w:pPr>
+        <w:ind w:left="2190" w:hanging="180"/>
+      </w:pPr>
+    </w:lvl>
+    <w:lvl w:ilvl="3" w:tplc="0407000F" w:tentative="1">
+      <w:start w:val="1"/>
+      <w:numFmt w:val="decimal"/>
+      <w:lvlText w:val="%4."/>
+      <w:lvlJc w:val="left"/>
+      <w:pPr>
+        <w:ind w:left="2910" w:hanging="360"/>
+      </w:pPr>
+    </w:lvl>
+    <w:lvl w:ilvl="4" w:tplc="04070019" w:tentative="1">
+      <w:start w:val="1"/>
+      <w:numFmt w:val="lowerLetter"/>
+      <w:lvlText w:val="%5."/>
+      <w:lvlJc w:val="left"/>
+      <w:pPr>
+        <w:ind w:left="3630" w:hanging="360"/>
+      </w:pPr>
+    </w:lvl>
+    <w:lvl w:ilvl="5" w:tplc="0407001B" w:tentative="1">
+      <w:start w:val="1"/>
+      <w:numFmt w:val="lowerRoman"/>
+      <w:lvlText w:val="%6."/>
+      <w:lvlJc w:val="right"/>
+      <w:pPr>
+        <w:ind w:left="4350" w:hanging="180"/>
+      </w:pPr>
+    </w:lvl>
+    <w:lvl w:ilvl="6" w:tplc="0407000F" w:tentative="1">
+      <w:start w:val="1"/>
+      <w:numFmt w:val="decimal"/>
+      <w:lvlText w:val="%7."/>
+      <w:lvlJc w:val="left"/>
+      <w:pPr>
+        <w:ind w:left="5070" w:hanging="360"/>
+      </w:pPr>
+    </w:lvl>
+    <w:lvl w:ilvl="7" w:tplc="04070019" w:tentative="1">
+      <w:start w:val="1"/>
+      <w:numFmt w:val="lowerLetter"/>
+      <w:lvlText w:val="%8."/>
+      <w:lvlJc w:val="left"/>
+      <w:pPr>
+        <w:ind w:left="5790" w:hanging="360"/>
+      </w:pPr>
+    </w:lvl>
+    <w:lvl w:ilvl="8" w:tplc="0407001B" w:tentative="1">
+      <w:start w:val="1"/>
+      <w:numFmt w:val="lowerRoman"/>
+      <w:lvlText w:val="%9."/>
+      <w:lvlJc w:val="right"/>
+      <w:pPr>
+        <w:ind w:left="6510" w:hanging="180"/>
+      </w:pPr>
+    </w:lvl>
+  </w:abstractNum>
+  <w:num w:numId="1" w16cid:durableId="592474302">
     <w:abstractNumId w:val="0"/>
+  </w:num>
+  <w:num w:numId="2" w16cid:durableId="712312993">
+    <w:abstractNumId w:val="1"/>
   </w:num>
 </w:numbering>
 </file>
 
 <file path=word/styles.xml><?xml version="1.0" encoding="utf-8"?>
-<w:styles xmlns:mc="http://schemas.openxmlformats.org/markup-compatibility/2006" xmlns:r="http://schemas.openxmlformats.org/officeDocument/2006/relationships" xmlns:w="http://schemas.openxmlformats.org/wordprocessingml/2006/main" xmlns:w14="http://schemas.microsoft.com/office/word/2010/wordml" xmlns:w15="http://schemas.microsoft.com/office/word/2012/wordml" xmlns:w16cid="http://schemas.microsoft.com/office/word/2016/wordml/cid" xmlns:w16se="http://schemas.microsoft.com/office/word/2015/wordml/symex" mc:Ignorable="w14 w15 w16se w16cid">
+<w:styles xmlns:mc="http://schemas.openxmlformats.org/markup-compatibility/2006" xmlns:r="http://schemas.openxmlformats.org/officeDocument/2006/relationships" xmlns:w="http://schemas.openxmlformats.org/wordprocessingml/2006/main" xmlns:w14="http://schemas.microsoft.com/office/word/2010/wordml" xmlns:w15="http://schemas.microsoft.com/office/word/2012/wordml" xmlns:w16cex="http://schemas.microsoft.com/office/word/2018/wordml/cex" xmlns:w16cid="http://schemas.microsoft.com/office/word/2016/wordml/cid" xmlns:w16="http://schemas.microsoft.com/office/word/2018/wordml" xmlns:w16du="http://schemas.microsoft.com/office/word/2023/wordml/word16du" xmlns:w16sdtdh="http://schemas.microsoft.com/office/word/2020/wordml/sdtdatahash" xmlns:w16sdtfl="http://schemas.microsoft.com/office/word/2024/wordml/sdtformatlock" xmlns:w16se="http://schemas.microsoft.com/office/word/2015/wordml/symex" mc:Ignorable="w14 w15 w16se w16cid w16 w16cex w16sdtdh w16sdtfl w16du">
   <w:docDefaults>
     <w:rPrDefault>
       <w:rPr>
@@ -3033,7 +3851,7 @@
       </w:pPr>
     </w:pPrDefault>
   </w:docDefaults>
-  <w:latentStyles w:defLockedState="0" w:defUIPriority="99" w:defSemiHidden="0" w:defUnhideWhenUsed="0" w:defQFormat="0" w:count="375">
+  <w:latentStyles w:defLockedState="0" w:defUIPriority="99" w:defSemiHidden="0" w:defUnhideWhenUsed="0" w:defQFormat="0" w:count="376">
     <w:lsdException w:name="Normal" w:uiPriority="0" w:qFormat="1"/>
     <w:lsdException w:name="heading 1" w:uiPriority="9" w:qFormat="1"/>
     <w:lsdException w:name="heading 2" w:semiHidden="1" w:uiPriority="9" w:unhideWhenUsed="1" w:qFormat="1"/>
@@ -3409,19 +4227,20 @@
     <w:lsdException w:name="Smart Hyperlink" w:semiHidden="1" w:unhideWhenUsed="1"/>
     <w:lsdException w:name="Hashtag" w:semiHidden="1" w:unhideWhenUsed="1"/>
     <w:lsdException w:name="Unresolved Mention" w:semiHidden="1" w:unhideWhenUsed="1"/>
+    <w:lsdException w:name="Smart Link" w:semiHidden="1" w:unhideWhenUsed="1"/>
   </w:latentStyles>
-  <w:style w:type="paragraph" w:default="1" w:styleId="Standard">
+  <w:style w:type="paragraph" w:default="1" w:styleId="Normal">
     <w:name w:val="Normal"/>
     <w:qFormat/>
   </w:style>
-  <w:style w:type="paragraph" w:styleId="berschrift1">
+  <w:style w:type="paragraph" w:styleId="Titre1">
     <w:name w:val="heading 1"/>
-    <w:basedOn w:val="Standard"/>
-    <w:next w:val="Standard"/>
-    <w:link w:val="berschrift1Zchn"/>
+    <w:basedOn w:val="Normal"/>
+    <w:next w:val="Normal"/>
+    <w:link w:val="Titre1Car"/>
     <w:uiPriority w:val="9"/>
     <w:qFormat/>
-    <w:rsid w:val="00D40C55"/>
+    <w:rsid w:val="00204603"/>
     <w:pPr>
       <w:keepNext/>
       <w:keepLines/>
@@ -3430,16 +4249,17 @@
     </w:pPr>
     <w:rPr>
       <w:rFonts w:asciiTheme="majorHAnsi" w:eastAsiaTheme="majorEastAsia" w:hAnsiTheme="majorHAnsi" w:cstheme="majorBidi"/>
+      <w:b/>
       <w:color w:val="2F5496" w:themeColor="accent1" w:themeShade="BF"/>
       <w:sz w:val="28"/>
       <w:szCs w:val="32"/>
     </w:rPr>
   </w:style>
-  <w:style w:type="paragraph" w:styleId="berschrift2">
+  <w:style w:type="paragraph" w:styleId="Titre2">
     <w:name w:val="heading 2"/>
-    <w:basedOn w:val="Standard"/>
-    <w:next w:val="Standard"/>
-    <w:link w:val="berschrift2Zchn"/>
+    <w:basedOn w:val="Normal"/>
+    <w:next w:val="Normal"/>
+    <w:link w:val="Titre2Car"/>
     <w:uiPriority w:val="9"/>
     <w:unhideWhenUsed/>
     <w:qFormat/>
@@ -3457,11 +4277,11 @@
       <w:szCs w:val="26"/>
     </w:rPr>
   </w:style>
-  <w:style w:type="paragraph" w:styleId="berschrift4">
+  <w:style w:type="paragraph" w:styleId="Titre4">
     <w:name w:val="heading 4"/>
-    <w:basedOn w:val="Standard"/>
-    <w:next w:val="Standard"/>
-    <w:link w:val="berschrift4Zchn"/>
+    <w:basedOn w:val="Normal"/>
+    <w:next w:val="Normal"/>
+    <w:link w:val="Titre4Car"/>
     <w:uiPriority w:val="9"/>
     <w:semiHidden/>
     <w:unhideWhenUsed/>
@@ -3480,13 +4300,12 @@
       <w:color w:val="2F5496" w:themeColor="accent1" w:themeShade="BF"/>
     </w:rPr>
   </w:style>
-  <w:style w:type="character" w:default="1" w:styleId="Absatz-Standardschriftart">
+  <w:style w:type="character" w:default="1" w:styleId="Policepardfaut">
     <w:name w:val="Default Paragraph Font"/>
     <w:uiPriority w:val="1"/>
-    <w:semiHidden/>
     <w:unhideWhenUsed/>
   </w:style>
-  <w:style w:type="table" w:default="1" w:styleId="NormaleTabelle">
+  <w:style w:type="table" w:default="1" w:styleId="TableauNormal">
     <w:name w:val="Normal Table"/>
     <w:uiPriority w:val="99"/>
     <w:semiHidden/>
@@ -3501,16 +4320,16 @@
       </w:tblCellMar>
     </w:tblPr>
   </w:style>
-  <w:style w:type="numbering" w:default="1" w:styleId="KeineListe">
+  <w:style w:type="numbering" w:default="1" w:styleId="Aucuneliste">
     <w:name w:val="No List"/>
     <w:uiPriority w:val="99"/>
     <w:semiHidden/>
     <w:unhideWhenUsed/>
   </w:style>
-  <w:style w:type="paragraph" w:styleId="Funotentext">
+  <w:style w:type="paragraph" w:styleId="Notedebasdepage">
     <w:name w:val="footnote text"/>
-    <w:basedOn w:val="Standard"/>
-    <w:link w:val="FunotentextZchn"/>
+    <w:basedOn w:val="Normal"/>
+    <w:link w:val="NotedebasdepageCar"/>
     <w:uiPriority w:val="99"/>
     <w:semiHidden/>
     <w:unhideWhenUsed/>
@@ -3523,10 +4342,10 @@
       <w:szCs w:val="20"/>
     </w:rPr>
   </w:style>
-  <w:style w:type="character" w:customStyle="1" w:styleId="FunotentextZchn">
-    <w:name w:val="Fußnotentext Zchn"/>
-    <w:basedOn w:val="Absatz-Standardschriftart"/>
-    <w:link w:val="Funotentext"/>
+  <w:style w:type="character" w:customStyle="1" w:styleId="NotedebasdepageCar">
+    <w:name w:val="Note de bas de page Car"/>
+    <w:basedOn w:val="Policepardfaut"/>
+    <w:link w:val="Notedebasdepage"/>
     <w:uiPriority w:val="99"/>
     <w:semiHidden/>
     <w:rsid w:val="00810EE6"/>
@@ -3535,9 +4354,9 @@
       <w:szCs w:val="20"/>
     </w:rPr>
   </w:style>
-  <w:style w:type="character" w:styleId="Funotenzeichen">
+  <w:style w:type="character" w:styleId="Appelnotedebasdep">
     <w:name w:val="footnote reference"/>
-    <w:basedOn w:val="Absatz-Standardschriftart"/>
+    <w:basedOn w:val="Policepardfaut"/>
     <w:uiPriority w:val="99"/>
     <w:semiHidden/>
     <w:unhideWhenUsed/>
@@ -3546,10 +4365,10 @@
       <w:vertAlign w:val="superscript"/>
     </w:rPr>
   </w:style>
-  <w:style w:type="paragraph" w:styleId="Kopfzeile">
+  <w:style w:type="paragraph" w:styleId="En-tte">
     <w:name w:val="header"/>
-    <w:basedOn w:val="Standard"/>
-    <w:link w:val="KopfzeileZchn"/>
+    <w:basedOn w:val="Normal"/>
+    <w:link w:val="En-tteCar"/>
     <w:uiPriority w:val="99"/>
     <w:unhideWhenUsed/>
     <w:rsid w:val="00A87D35"/>
@@ -3561,17 +4380,17 @@
       <w:spacing w:after="0" w:line="240" w:lineRule="auto"/>
     </w:pPr>
   </w:style>
-  <w:style w:type="character" w:customStyle="1" w:styleId="KopfzeileZchn">
-    <w:name w:val="Kopfzeile Zchn"/>
-    <w:basedOn w:val="Absatz-Standardschriftart"/>
-    <w:link w:val="Kopfzeile"/>
+  <w:style w:type="character" w:customStyle="1" w:styleId="En-tteCar">
+    <w:name w:val="En-tête Car"/>
+    <w:basedOn w:val="Policepardfaut"/>
+    <w:link w:val="En-tte"/>
     <w:uiPriority w:val="99"/>
     <w:rsid w:val="00A87D35"/>
   </w:style>
-  <w:style w:type="paragraph" w:styleId="Fuzeile">
+  <w:style w:type="paragraph" w:styleId="Pieddepage">
     <w:name w:val="footer"/>
-    <w:basedOn w:val="Standard"/>
-    <w:link w:val="FuzeileZchn"/>
+    <w:basedOn w:val="Normal"/>
+    <w:link w:val="PieddepageCar"/>
     <w:uiPriority w:val="99"/>
     <w:unhideWhenUsed/>
     <w:rsid w:val="00A87D35"/>
@@ -3583,16 +4402,16 @@
       <w:spacing w:after="0" w:line="240" w:lineRule="auto"/>
     </w:pPr>
   </w:style>
-  <w:style w:type="character" w:customStyle="1" w:styleId="FuzeileZchn">
-    <w:name w:val="Fußzeile Zchn"/>
-    <w:basedOn w:val="Absatz-Standardschriftart"/>
-    <w:link w:val="Fuzeile"/>
+  <w:style w:type="character" w:customStyle="1" w:styleId="PieddepageCar">
+    <w:name w:val="Pied de page Car"/>
+    <w:basedOn w:val="Policepardfaut"/>
+    <w:link w:val="Pieddepage"/>
     <w:uiPriority w:val="99"/>
     <w:rsid w:val="00A87D35"/>
   </w:style>
-  <w:style w:type="paragraph" w:styleId="KeinLeerraum">
+  <w:style w:type="paragraph" w:styleId="Sansinterligne">
     <w:name w:val="No Spacing"/>
-    <w:link w:val="KeinLeerraumZchn"/>
+    <w:link w:val="SansinterligneCar"/>
     <w:uiPriority w:val="1"/>
     <w:qFormat/>
     <w:rsid w:val="00CF4C81"/>
@@ -3604,10 +4423,10 @@
       <w:lang w:eastAsia="de-DE"/>
     </w:rPr>
   </w:style>
-  <w:style w:type="character" w:customStyle="1" w:styleId="KeinLeerraumZchn">
-    <w:name w:val="Kein Leerraum Zchn"/>
-    <w:basedOn w:val="Absatz-Standardschriftart"/>
-    <w:link w:val="KeinLeerraum"/>
+  <w:style w:type="character" w:customStyle="1" w:styleId="SansinterligneCar">
+    <w:name w:val="Sans interligne Car"/>
+    <w:basedOn w:val="Policepardfaut"/>
+    <w:link w:val="Sansinterligne"/>
     <w:uiPriority w:val="1"/>
     <w:rsid w:val="00CF4C81"/>
     <w:rPr>
@@ -3615,23 +4434,24 @@
       <w:lang w:eastAsia="de-DE"/>
     </w:rPr>
   </w:style>
-  <w:style w:type="character" w:customStyle="1" w:styleId="berschrift1Zchn">
-    <w:name w:val="Überschrift 1 Zchn"/>
-    <w:basedOn w:val="Absatz-Standardschriftart"/>
-    <w:link w:val="berschrift1"/>
+  <w:style w:type="character" w:customStyle="1" w:styleId="Titre1Car">
+    <w:name w:val="Titre 1 Car"/>
+    <w:basedOn w:val="Policepardfaut"/>
+    <w:link w:val="Titre1"/>
     <w:uiPriority w:val="9"/>
-    <w:rsid w:val="00D40C55"/>
+    <w:rsid w:val="00204603"/>
     <w:rPr>
       <w:rFonts w:asciiTheme="majorHAnsi" w:eastAsiaTheme="majorEastAsia" w:hAnsiTheme="majorHAnsi" w:cstheme="majorBidi"/>
+      <w:b/>
       <w:color w:val="2F5496" w:themeColor="accent1" w:themeShade="BF"/>
       <w:sz w:val="28"/>
       <w:szCs w:val="32"/>
     </w:rPr>
   </w:style>
-  <w:style w:type="paragraph" w:styleId="Inhaltsverzeichnisberschrift">
+  <w:style w:type="paragraph" w:styleId="En-ttedetabledesmatires">
     <w:name w:val="TOC Heading"/>
-    <w:basedOn w:val="berschrift1"/>
-    <w:next w:val="Standard"/>
+    <w:basedOn w:val="Titre1"/>
+    <w:next w:val="Normal"/>
     <w:uiPriority w:val="39"/>
     <w:unhideWhenUsed/>
     <w:qFormat/>
@@ -3643,10 +4463,10 @@
       <w:lang w:eastAsia="de-DE"/>
     </w:rPr>
   </w:style>
-  <w:style w:type="character" w:customStyle="1" w:styleId="berschrift4Zchn">
-    <w:name w:val="Überschrift 4 Zchn"/>
-    <w:basedOn w:val="Absatz-Standardschriftart"/>
-    <w:link w:val="berschrift4"/>
+  <w:style w:type="character" w:customStyle="1" w:styleId="Titre4Car">
+    <w:name w:val="Titre 4 Car"/>
+    <w:basedOn w:val="Policepardfaut"/>
+    <w:link w:val="Titre4"/>
     <w:uiPriority w:val="9"/>
     <w:semiHidden/>
     <w:rsid w:val="000F44FE"/>
@@ -3657,10 +4477,10 @@
       <w:color w:val="2F5496" w:themeColor="accent1" w:themeShade="BF"/>
     </w:rPr>
   </w:style>
-  <w:style w:type="character" w:customStyle="1" w:styleId="berschrift2Zchn">
-    <w:name w:val="Überschrift 2 Zchn"/>
-    <w:basedOn w:val="Absatz-Standardschriftart"/>
-    <w:link w:val="berschrift2"/>
+  <w:style w:type="character" w:customStyle="1" w:styleId="Titre2Car">
+    <w:name w:val="Titre 2 Car"/>
+    <w:basedOn w:val="Policepardfaut"/>
+    <w:link w:val="Titre2"/>
     <w:uiPriority w:val="9"/>
     <w:rsid w:val="00D40C55"/>
     <w:rPr>
@@ -3670,10 +4490,10 @@
       <w:szCs w:val="26"/>
     </w:rPr>
   </w:style>
-  <w:style w:type="paragraph" w:styleId="Verzeichnis1">
+  <w:style w:type="paragraph" w:styleId="TM1">
     <w:name w:val="toc 1"/>
-    <w:basedOn w:val="Standard"/>
-    <w:next w:val="Standard"/>
+    <w:basedOn w:val="Normal"/>
+    <w:next w:val="Normal"/>
     <w:autoRedefine/>
     <w:uiPriority w:val="39"/>
     <w:unhideWhenUsed/>
@@ -3688,10 +4508,10 @@
       <w:noProof/>
     </w:rPr>
   </w:style>
-  <w:style w:type="paragraph" w:styleId="Verzeichnis2">
+  <w:style w:type="paragraph" w:styleId="TM2">
     <w:name w:val="toc 2"/>
-    <w:basedOn w:val="Standard"/>
-    <w:next w:val="Standard"/>
+    <w:basedOn w:val="Normal"/>
+    <w:next w:val="Normal"/>
     <w:autoRedefine/>
     <w:uiPriority w:val="39"/>
     <w:unhideWhenUsed/>
@@ -3701,9 +4521,9 @@
       <w:ind w:left="220"/>
     </w:pPr>
   </w:style>
-  <w:style w:type="character" w:styleId="Hyperlink">
+  <w:style w:type="character" w:styleId="Lienhypertexte">
     <w:name w:val="Hyperlink"/>
-    <w:basedOn w:val="Absatz-Standardschriftart"/>
+    <w:basedOn w:val="Policepardfaut"/>
     <w:uiPriority w:val="99"/>
     <w:unhideWhenUsed/>
     <w:rsid w:val="00676FDF"/>
@@ -3712,9 +4532,9 @@
       <w:u w:val="single"/>
     </w:rPr>
   </w:style>
-  <w:style w:type="paragraph" w:styleId="Listenabsatz">
+  <w:style w:type="paragraph" w:styleId="Paragraphedeliste">
     <w:name w:val="List Paragraph"/>
-    <w:basedOn w:val="Standard"/>
+    <w:basedOn w:val="Normal"/>
     <w:uiPriority w:val="34"/>
     <w:qFormat/>
     <w:rsid w:val="00D40C55"/>
@@ -3723,11 +4543,23 @@
       <w:contextualSpacing/>
     </w:pPr>
   </w:style>
+  <w:style w:type="character" w:styleId="Mentionnonrsolue">
+    <w:name w:val="Unresolved Mention"/>
+    <w:basedOn w:val="Policepardfaut"/>
+    <w:uiPriority w:val="99"/>
+    <w:semiHidden/>
+    <w:unhideWhenUsed/>
+    <w:rsid w:val="00AA4D02"/>
+    <w:rPr>
+      <w:color w:val="605E5C"/>
+      <w:shd w:val="clear" w:color="auto" w:fill="E1DFDD"/>
+    </w:rPr>
+  </w:style>
 </w:styles>
 </file>
 
 <file path=word/glossary/document.xml><?xml version="1.0" encoding="utf-8"?>
-<w:glossaryDocument xmlns:wpc="http://schemas.microsoft.com/office/word/2010/wordprocessingCanvas" xmlns:cx="http://schemas.microsoft.com/office/drawing/2014/chartex" xmlns:cx1="http://schemas.microsoft.com/office/drawing/2015/9/8/chartex" xmlns:cx2="http://schemas.microsoft.com/office/drawing/2015/10/21/chartex" xmlns:cx3="http://schemas.microsoft.com/office/drawing/2016/5/9/chartex" xmlns:cx4="http://schemas.microsoft.com/office/drawing/2016/5/10/chartex" xmlns:cx5="http://schemas.microsoft.com/office/drawing/2016/5/11/chartex" xmlns:cx6="http://schemas.microsoft.com/office/drawing/2016/5/12/chartex" xmlns:cx7="http://schemas.microsoft.com/office/drawing/2016/5/13/chartex" xmlns:cx8="http://schemas.microsoft.com/office/drawing/2016/5/14/chartex" xmlns:mc="http://schemas.openxmlformats.org/markup-compatibility/2006" xmlns:aink="http://schemas.microsoft.com/office/drawing/2016/ink" xmlns:am3d="http://schemas.microsoft.com/office/drawing/2017/model3d" xmlns:o="urn:schemas-microsoft-com:office:office" xmlns:r="http://schemas.openxmlformats.org/officeDocument/2006/relationships" xmlns:m="http://schemas.openxmlformats.org/officeDocument/2006/math" xmlns:v="urn:schemas-microsoft-com:vml" xmlns:wp14="http://schemas.microsoft.com/office/word/2010/wordprocessingDrawing" xmlns:wp="http://schemas.openxmlformats.org/drawingml/2006/wordprocessingDrawing" xmlns:w10="urn:schemas-microsoft-com:office:word" xmlns:w="http://schemas.openxmlformats.org/wordprocessingml/2006/main" xmlns:w14="http://schemas.microsoft.com/office/word/2010/wordml" xmlns:w15="http://schemas.microsoft.com/office/word/2012/wordml" xmlns:w16cid="http://schemas.microsoft.com/office/word/2016/wordml/cid" xmlns:w16se="http://schemas.microsoft.com/office/word/2015/wordml/symex" xmlns:wpg="http://schemas.microsoft.com/office/word/2010/wordprocessingGroup" xmlns:wpi="http://schemas.microsoft.com/office/word/2010/wordprocessingInk" xmlns:wne="http://schemas.microsoft.com/office/word/2006/wordml" xmlns:wps="http://schemas.microsoft.com/office/word/2010/wordprocessingShape" mc:Ignorable="w14 w15 w16se w16cid wp14">
+<w:glossaryDocument xmlns:wpc="http://schemas.microsoft.com/office/word/2010/wordprocessingCanvas" xmlns:cx="http://schemas.microsoft.com/office/drawing/2014/chartex" xmlns:cx1="http://schemas.microsoft.com/office/drawing/2015/9/8/chartex" xmlns:cx2="http://schemas.microsoft.com/office/drawing/2015/10/21/chartex" xmlns:cx3="http://schemas.microsoft.com/office/drawing/2016/5/9/chartex" xmlns:cx4="http://schemas.microsoft.com/office/drawing/2016/5/10/chartex" xmlns:cx5="http://schemas.microsoft.com/office/drawing/2016/5/11/chartex" xmlns:cx6="http://schemas.microsoft.com/office/drawing/2016/5/12/chartex" xmlns:cx7="http://schemas.microsoft.com/office/drawing/2016/5/13/chartex" xmlns:cx8="http://schemas.microsoft.com/office/drawing/2016/5/14/chartex" xmlns:mc="http://schemas.openxmlformats.org/markup-compatibility/2006" xmlns:aink="http://schemas.microsoft.com/office/drawing/2016/ink" xmlns:am3d="http://schemas.microsoft.com/office/drawing/2017/model3d" xmlns:o="urn:schemas-microsoft-com:office:office" xmlns:oel="http://schemas.microsoft.com/office/2019/extlst" xmlns:r="http://schemas.openxmlformats.org/officeDocument/2006/relationships" xmlns:m="http://schemas.openxmlformats.org/officeDocument/2006/math" xmlns:v="urn:schemas-microsoft-com:vml" xmlns:wp14="http://schemas.microsoft.com/office/word/2010/wordprocessingDrawing" xmlns:wp="http://schemas.openxmlformats.org/drawingml/2006/wordprocessingDrawing" xmlns:w10="urn:schemas-microsoft-com:office:word" xmlns:w="http://schemas.openxmlformats.org/wordprocessingml/2006/main" xmlns:w14="http://schemas.microsoft.com/office/word/2010/wordml" xmlns:w15="http://schemas.microsoft.com/office/word/2012/wordml" xmlns:w16cex="http://schemas.microsoft.com/office/word/2018/wordml/cex" xmlns:w16cid="http://schemas.microsoft.com/office/word/2016/wordml/cid" xmlns:w16="http://schemas.microsoft.com/office/word/2018/wordml" xmlns:w16du="http://schemas.microsoft.com/office/word/2023/wordml/word16du" xmlns:w16sdtdh="http://schemas.microsoft.com/office/word/2020/wordml/sdtdatahash" xmlns:w16sdtfl="http://schemas.microsoft.com/office/word/2024/wordml/sdtformatlock" xmlns:w16se="http://schemas.microsoft.com/office/word/2015/wordml/symex" xmlns:wpg="http://schemas.microsoft.com/office/word/2010/wordprocessingGroup" xmlns:wpi="http://schemas.microsoft.com/office/word/2010/wordprocessingInk" xmlns:wne="http://schemas.microsoft.com/office/word/2006/wordml" xmlns:wps="http://schemas.microsoft.com/office/word/2010/wordprocessingShape" mc:Ignorable="w14 w15 w16se w16cid w16 w16cex w16sdtdh w16sdtfl w16du wp14">
   <w:docParts>
     <w:docPart>
       <w:docPartPr>
@@ -3753,7 +4585,7 @@
             <w:rPr>
               <w:rFonts w:asciiTheme="majorHAnsi" w:eastAsiaTheme="majorEastAsia" w:hAnsiTheme="majorHAnsi" w:cstheme="majorBidi"/>
               <w:caps/>
-              <w:color w:val="4472C4" w:themeColor="accent1"/>
+              <w:color w:val="156082" w:themeColor="accent1"/>
               <w:sz w:val="80"/>
               <w:szCs w:val="80"/>
             </w:rPr>
@@ -3784,7 +4616,7 @@
           </w:pPr>
           <w:r>
             <w:rPr>
-              <w:color w:val="4472C4" w:themeColor="accent1"/>
+              <w:color w:val="156082" w:themeColor="accent1"/>
               <w:sz w:val="28"/>
               <w:szCs w:val="28"/>
             </w:rPr>
@@ -3798,7 +4630,7 @@
 </file>
 
 <file path=word/glossary/fontTable.xml><?xml version="1.0" encoding="utf-8"?>
-<w:fonts xmlns:mc="http://schemas.openxmlformats.org/markup-compatibility/2006" xmlns:r="http://schemas.openxmlformats.org/officeDocument/2006/relationships" xmlns:w="http://schemas.openxmlformats.org/wordprocessingml/2006/main" xmlns:w14="http://schemas.microsoft.com/office/word/2010/wordml" xmlns:w15="http://schemas.microsoft.com/office/word/2012/wordml" xmlns:w16cid="http://schemas.microsoft.com/office/word/2016/wordml/cid" xmlns:w16se="http://schemas.microsoft.com/office/word/2015/wordml/symex" mc:Ignorable="w14 w15 w16se w16cid">
+<w:fonts xmlns:mc="http://schemas.openxmlformats.org/markup-compatibility/2006" xmlns:r="http://schemas.openxmlformats.org/officeDocument/2006/relationships" xmlns:w="http://schemas.openxmlformats.org/wordprocessingml/2006/main" xmlns:w14="http://schemas.microsoft.com/office/word/2010/wordml" xmlns:w15="http://schemas.microsoft.com/office/word/2012/wordml" xmlns:w16cex="http://schemas.microsoft.com/office/word/2018/wordml/cex" xmlns:w16cid="http://schemas.microsoft.com/office/word/2016/wordml/cid" xmlns:w16="http://schemas.microsoft.com/office/word/2018/wordml" xmlns:w16du="http://schemas.microsoft.com/office/word/2023/wordml/word16du" xmlns:w16sdtdh="http://schemas.microsoft.com/office/word/2020/wordml/sdtdatahash" xmlns:w16sdtfl="http://schemas.microsoft.com/office/word/2024/wordml/sdtformatlock" xmlns:w16se="http://schemas.microsoft.com/office/word/2015/wordml/symex" mc:Ignorable="w14 w15 w16se w16cid w16 w16cex w16sdtdh w16sdtfl w16du">
   <w:font w:name="Times New Roman">
     <w:panose1 w:val="02020603050405020304"/>
     <w:charset w:val="00"/>
@@ -3811,14 +4643,14 @@
     <w:charset w:val="00"/>
     <w:family w:val="swiss"/>
     <w:pitch w:val="variable"/>
-    <w:sig w:usb0="E4002EFF" w:usb1="C000247B" w:usb2="00000009" w:usb3="00000000" w:csb0="000001FF" w:csb1="00000000"/>
+    <w:sig w:usb0="E4002EFF" w:usb1="C200247B" w:usb2="00000009" w:usb3="00000000" w:csb0="000001FF" w:csb1="00000000"/>
   </w:font>
   <w:font w:name="Calibri Light">
     <w:panose1 w:val="020F0302020204030204"/>
     <w:charset w:val="00"/>
     <w:family w:val="swiss"/>
     <w:pitch w:val="variable"/>
-    <w:sig w:usb0="E4002EFF" w:usb1="C000247B" w:usb2="00000009" w:usb3="00000000" w:csb0="000001FF" w:csb1="00000000"/>
+    <w:sig w:usb0="E4002EFF" w:usb1="C200247B" w:usb2="00000009" w:usb3="00000000" w:csb0="000001FF" w:csb1="00000000"/>
   </w:font>
   <w:font w:name="LMSans10-Bold">
     <w:altName w:val="Calibri"/>
@@ -3838,11 +4670,23 @@
     <w:pitch w:val="default"/>
     <w:sig w:usb0="00000003" w:usb1="00000000" w:usb2="00000000" w:usb3="00000000" w:csb0="00000001" w:csb1="00000000"/>
   </w:font>
+  <w:font w:name="Aptos">
+    <w:charset w:val="00"/>
+    <w:family w:val="swiss"/>
+    <w:pitch w:val="variable"/>
+    <w:sig w:usb0="20000287" w:usb1="00000003" w:usb2="00000000" w:usb3="00000000" w:csb0="0000019F" w:csb1="00000000"/>
+  </w:font>
+  <w:font w:name="Aptos Display">
+    <w:charset w:val="00"/>
+    <w:family w:val="swiss"/>
+    <w:pitch w:val="variable"/>
+    <w:sig w:usb0="20000287" w:usb1="00000003" w:usb2="00000000" w:usb3="00000000" w:csb0="0000019F" w:csb1="00000000"/>
+  </w:font>
 </w:fonts>
 </file>
 
 <file path=word/glossary/settings.xml><?xml version="1.0" encoding="utf-8"?>
-<w:settings xmlns:mc="http://schemas.openxmlformats.org/markup-compatibility/2006" xmlns:o="urn:schemas-microsoft-com:office:office" xmlns:r="http://schemas.openxmlformats.org/officeDocument/2006/relationships" xmlns:m="http://schemas.openxmlformats.org/officeDocument/2006/math" xmlns:v="urn:schemas-microsoft-com:vml" xmlns:w10="urn:schemas-microsoft-com:office:word" xmlns:w="http://schemas.openxmlformats.org/wordprocessingml/2006/main" xmlns:w14="http://schemas.microsoft.com/office/word/2010/wordml" xmlns:w15="http://schemas.microsoft.com/office/word/2012/wordml" xmlns:w16cid="http://schemas.microsoft.com/office/word/2016/wordml/cid" xmlns:w16se="http://schemas.microsoft.com/office/word/2015/wordml/symex" xmlns:sl="http://schemas.openxmlformats.org/schemaLibrary/2006/main" mc:Ignorable="w14 w15 w16se w16cid">
+<w:settings xmlns:mc="http://schemas.openxmlformats.org/markup-compatibility/2006" xmlns:o="urn:schemas-microsoft-com:office:office" xmlns:r="http://schemas.openxmlformats.org/officeDocument/2006/relationships" xmlns:m="http://schemas.openxmlformats.org/officeDocument/2006/math" xmlns:v="urn:schemas-microsoft-com:vml" xmlns:w10="urn:schemas-microsoft-com:office:word" xmlns:w="http://schemas.openxmlformats.org/wordprocessingml/2006/main" xmlns:w14="http://schemas.microsoft.com/office/word/2010/wordml" xmlns:w15="http://schemas.microsoft.com/office/word/2012/wordml" xmlns:w16cex="http://schemas.microsoft.com/office/word/2018/wordml/cex" xmlns:w16cid="http://schemas.microsoft.com/office/word/2016/wordml/cid" xmlns:w16="http://schemas.microsoft.com/office/word/2018/wordml" xmlns:w16du="http://schemas.microsoft.com/office/word/2023/wordml/word16du" xmlns:w16sdtdh="http://schemas.microsoft.com/office/word/2020/wordml/sdtdatahash" xmlns:w16sdtfl="http://schemas.microsoft.com/office/word/2024/wordml/sdtformatlock" xmlns:w16se="http://schemas.microsoft.com/office/word/2015/wordml/symex" xmlns:sl="http://schemas.openxmlformats.org/schemaLibrary/2006/main" mc:Ignorable="w14 w15 w16se w16cid w16 w16cex w16sdtdh w16sdtfl w16du">
   <w:view w:val="normal"/>
   <w:defaultTabStop w:val="708"/>
   <w:hyphenationZone w:val="425"/>
@@ -3859,7 +4703,9 @@
   <w:rsids>
     <w:rsidRoot w:val="004A45DF"/>
     <w:rsid w:val="000562AD"/>
+    <w:rsid w:val="00297A2A"/>
     <w:rsid w:val="00437762"/>
+    <w:rsid w:val="0047486A"/>
     <w:rsid w:val="004A45DF"/>
     <w:rsid w:val="00B6785F"/>
   </w:rsids>
@@ -3885,7 +4731,7 @@
 </file>
 
 <file path=word/glossary/styles.xml><?xml version="1.0" encoding="utf-8"?>
-<w:styles xmlns:mc="http://schemas.openxmlformats.org/markup-compatibility/2006" xmlns:r="http://schemas.openxmlformats.org/officeDocument/2006/relationships" xmlns:w="http://schemas.openxmlformats.org/wordprocessingml/2006/main" xmlns:w14="http://schemas.microsoft.com/office/word/2010/wordml" xmlns:w15="http://schemas.microsoft.com/office/word/2012/wordml" xmlns:w16cid="http://schemas.microsoft.com/office/word/2016/wordml/cid" xmlns:w16se="http://schemas.microsoft.com/office/word/2015/wordml/symex" mc:Ignorable="w14 w15 w16se w16cid">
+<w:styles xmlns:mc="http://schemas.openxmlformats.org/markup-compatibility/2006" xmlns:r="http://schemas.openxmlformats.org/officeDocument/2006/relationships" xmlns:w="http://schemas.openxmlformats.org/wordprocessingml/2006/main" xmlns:w14="http://schemas.microsoft.com/office/word/2010/wordml" xmlns:w15="http://schemas.microsoft.com/office/word/2012/wordml" xmlns:w16cex="http://schemas.microsoft.com/office/word/2018/wordml/cex" xmlns:w16cid="http://schemas.microsoft.com/office/word/2016/wordml/cid" xmlns:w16="http://schemas.microsoft.com/office/word/2018/wordml" xmlns:w16du="http://schemas.microsoft.com/office/word/2023/wordml/word16du" xmlns:w16sdtdh="http://schemas.microsoft.com/office/word/2020/wordml/sdtdatahash" xmlns:w16sdtfl="http://schemas.microsoft.com/office/word/2024/wordml/sdtformatlock" xmlns:w16se="http://schemas.microsoft.com/office/word/2015/wordml/symex" mc:Ignorable="w14 w15 w16se w16cid w16 w16cex w16sdtdh w16sdtfl w16du">
   <w:docDefaults>
     <w:rPrDefault>
       <w:rPr>
@@ -3901,7 +4747,7 @@
       </w:pPr>
     </w:pPrDefault>
   </w:docDefaults>
-  <w:latentStyles w:defLockedState="0" w:defUIPriority="99" w:defSemiHidden="0" w:defUnhideWhenUsed="0" w:defQFormat="0" w:count="375">
+  <w:latentStyles w:defLockedState="0" w:defUIPriority="99" w:defSemiHidden="0" w:defUnhideWhenUsed="0" w:defQFormat="0" w:count="376">
     <w:lsdException w:name="Normal" w:uiPriority="0" w:qFormat="1"/>
     <w:lsdException w:name="heading 1" w:uiPriority="9" w:qFormat="1"/>
     <w:lsdException w:name="heading 2" w:semiHidden="1" w:uiPriority="9" w:unhideWhenUsed="1" w:qFormat="1"/>
@@ -4277,18 +5123,19 @@
     <w:lsdException w:name="Smart Hyperlink" w:semiHidden="1" w:unhideWhenUsed="1"/>
     <w:lsdException w:name="Hashtag" w:semiHidden="1" w:unhideWhenUsed="1"/>
     <w:lsdException w:name="Unresolved Mention" w:semiHidden="1" w:unhideWhenUsed="1"/>
+    <w:lsdException w:name="Smart Link" w:semiHidden="1" w:unhideWhenUsed="1"/>
   </w:latentStyles>
-  <w:style w:type="paragraph" w:default="1" w:styleId="Standard">
+  <w:style w:type="paragraph" w:default="1" w:styleId="Normal">
     <w:name w:val="Normal"/>
     <w:qFormat/>
   </w:style>
-  <w:style w:type="character" w:default="1" w:styleId="Absatz-Standardschriftart">
+  <w:style w:type="character" w:default="1" w:styleId="Policepardfaut">
     <w:name w:val="Default Paragraph Font"/>
     <w:uiPriority w:val="1"/>
     <w:semiHidden/>
     <w:unhideWhenUsed/>
   </w:style>
-  <w:style w:type="table" w:default="1" w:styleId="NormaleTabelle">
+  <w:style w:type="table" w:default="1" w:styleId="TableauNormal">
     <w:name w:val="Normal Table"/>
     <w:uiPriority w:val="99"/>
     <w:semiHidden/>
@@ -4303,19 +5150,11 @@
       </w:tblCellMar>
     </w:tblPr>
   </w:style>
-  <w:style w:type="numbering" w:default="1" w:styleId="KeineListe">
+  <w:style w:type="numbering" w:default="1" w:styleId="Aucuneliste">
     <w:name w:val="No List"/>
     <w:uiPriority w:val="99"/>
     <w:semiHidden/>
     <w:unhideWhenUsed/>
-  </w:style>
-  <w:style w:type="paragraph" w:customStyle="1" w:styleId="9E4F1EBFF36241C2815879E7C1F04E99">
-    <w:name w:val="9E4F1EBFF36241C2815879E7C1F04E99"/>
-    <w:rsid w:val="004A45DF"/>
-  </w:style>
-  <w:style w:type="paragraph" w:customStyle="1" w:styleId="9EF9D12293044458AFFB9E10F104F884">
-    <w:name w:val="9EF9D12293044458AFFB9E10F104F884"/>
-    <w:rsid w:val="004A45DF"/>
   </w:style>
   <w:style w:type="paragraph" w:customStyle="1" w:styleId="CAFA759B510E43C09C885D9D914677DE">
     <w:name w:val="CAFA759B510E43C09C885D9D914677DE"/>
@@ -4325,15 +5164,11 @@
     <w:name w:val="096DB0B9F997448BABE007BAAA1DEEE8"/>
     <w:rsid w:val="004A45DF"/>
   </w:style>
-  <w:style w:type="paragraph" w:customStyle="1" w:styleId="EA483D71E3DE46649D9E7D0E5D9BDC19">
-    <w:name w:val="EA483D71E3DE46649D9E7D0E5D9BDC19"/>
-    <w:rsid w:val="004A45DF"/>
-  </w:style>
 </w:styles>
 </file>
 
 <file path=word/glossary/webSettings.xml><?xml version="1.0" encoding="utf-8"?>
-<w:webSettings xmlns:mc="http://schemas.openxmlformats.org/markup-compatibility/2006" xmlns:r="http://schemas.openxmlformats.org/officeDocument/2006/relationships" xmlns:w="http://schemas.openxmlformats.org/wordprocessingml/2006/main" xmlns:w14="http://schemas.microsoft.com/office/word/2010/wordml" xmlns:w15="http://schemas.microsoft.com/office/word/2012/wordml" xmlns:w16cid="http://schemas.microsoft.com/office/word/2016/wordml/cid" xmlns:w16se="http://schemas.microsoft.com/office/word/2015/wordml/symex" mc:Ignorable="w14 w15 w16se w16cid">
+<w:webSettings xmlns:mc="http://schemas.openxmlformats.org/markup-compatibility/2006" xmlns:r="http://schemas.openxmlformats.org/officeDocument/2006/relationships" xmlns:w="http://schemas.openxmlformats.org/wordprocessingml/2006/main" xmlns:w14="http://schemas.microsoft.com/office/word/2010/wordml" xmlns:w15="http://schemas.microsoft.com/office/word/2012/wordml" xmlns:w16cex="http://schemas.microsoft.com/office/word/2018/wordml/cex" xmlns:w16cid="http://schemas.microsoft.com/office/word/2016/wordml/cid" xmlns:w16="http://schemas.microsoft.com/office/word/2018/wordml" xmlns:w16du="http://schemas.microsoft.com/office/word/2023/wordml/word16du" xmlns:w16sdtdh="http://schemas.microsoft.com/office/word/2020/wordml/sdtdatahash" xmlns:w16sdtfl="http://schemas.microsoft.com/office/word/2024/wordml/sdtformatlock" xmlns:w16se="http://schemas.microsoft.com/office/word/2015/wordml/symex" mc:Ignorable="w14 w15 w16se w16cid w16 w16cex w16sdtdh w16sdtfl w16du">
   <w:optimizeForBrowser/>
   <w:allowPNG/>
 </w:webSettings>

</xml_diff>